<commit_message>
add splunk 1.2 documentation
</commit_message>
<xml_diff>
--- a/developer_guides/resilient-splunk-addon/Resilient Systems Splunk Add-On Guide.docx
+++ b/developer_guides/resilient-splunk-addon/Resilient Systems Splunk Add-On Guide.docx
@@ -18,15 +18,15 @@
         <mc:AlternateContent>
           <mc:Choice Requires="wps">
             <w:drawing>
-              <wp:anchor distT="0" distB="0" distL="114300" distR="114300" simplePos="0" relativeHeight="251658239" behindDoc="1" locked="0" layoutInCell="1" allowOverlap="1" wp14:anchorId="2A1CBA56" wp14:editId="3D2C08BE">
+              <wp:anchor distT="0" distB="0" distL="114300" distR="114300" simplePos="0" relativeHeight="251658239" behindDoc="1" locked="0" layoutInCell="1" allowOverlap="1" wp14:anchorId="2A1CBA56" wp14:editId="0F585876">
                 <wp:simplePos x="0" y="0"/>
                 <wp:positionH relativeFrom="margin">
-                  <wp:posOffset>-466253</wp:posOffset>
+                  <wp:posOffset>-465667</wp:posOffset>
                 </wp:positionH>
                 <wp:positionV relativeFrom="paragraph">
-                  <wp:posOffset>-675025</wp:posOffset>
+                  <wp:posOffset>-677333</wp:posOffset>
                 </wp:positionV>
-                <wp:extent cx="7772400" cy="10112721"/>
+                <wp:extent cx="7772400" cy="10287000"/>
                 <wp:effectExtent l="0" t="0" r="0" b="0"/>
                 <wp:wrapNone/>
                 <wp:docPr id="9" name="Rectangle 9"/>
@@ -38,7 +38,7 @@
                       <wps:spPr>
                         <a:xfrm>
                           <a:off x="0" y="0"/>
-                          <a:ext cx="7772400" cy="10112721"/>
+                          <a:ext cx="7772400" cy="10287000"/>
                         </a:xfrm>
                         <a:prstGeom prst="rect">
                           <a:avLst/>
@@ -91,7 +91,7 @@
           </mc:Choice>
           <mc:Fallback>
             <w:pict>
-              <v:rect w14:anchorId="2A1CBA56" id="Rectangle 9" o:spid="_x0000_s1026" style="position:absolute;margin-left:-36.7pt;margin-top:-53.15pt;width:612pt;height:796.3pt;z-index:-251658241;visibility:visible;mso-wrap-style:square;mso-width-percent:0;mso-height-percent:0;mso-wrap-distance-left:9pt;mso-wrap-distance-top:0;mso-wrap-distance-right:9pt;mso-wrap-distance-bottom:0;mso-position-horizontal:absolute;mso-position-horizontal-relative:margin;mso-position-vertical:absolute;mso-position-vertical-relative:text;mso-width-percent:0;mso-height-percent:0;mso-width-relative:margin;mso-height-relative:margin;v-text-anchor:middle" o:gfxdata="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" fillcolor="black [3213]" stroked="f" strokeweight="1pt">
+              <v:rect w14:anchorId="2A1CBA56" id="Rectangle 9" o:spid="_x0000_s1026" style="position:absolute;margin-left:-36.65pt;margin-top:-53.35pt;width:612pt;height:810pt;z-index:-251658241;visibility:visible;mso-wrap-style:square;mso-width-percent:0;mso-height-percent:0;mso-wrap-distance-left:9pt;mso-wrap-distance-top:0;mso-wrap-distance-right:9pt;mso-wrap-distance-bottom:0;mso-position-horizontal:absolute;mso-position-horizontal-relative:margin;mso-position-vertical:absolute;mso-position-vertical-relative:text;mso-width-percent:0;mso-height-percent:0;mso-width-relative:margin;mso-height-relative:margin;v-text-anchor:middle" o:gfxdata="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" fillcolor="black [3213]" stroked="f" strokeweight="1pt">
                 <v:textbox inset="0,0,0,0">
                   <w:txbxContent>
                     <w:p/>
@@ -283,7 +283,15 @@
           <w:sz w:val="44"/>
           <w:szCs w:val="44"/>
         </w:rPr>
-        <w:t>1.1</w:t>
+        <w:t>1.</w:t>
+      </w:r>
+      <w:r>
+        <w:rPr>
+          <w:color w:val="FFFFFF" w:themeColor="background1"/>
+          <w:sz w:val="44"/>
+          <w:szCs w:val="44"/>
+        </w:rPr>
+        <w:t>2</w:t>
       </w:r>
     </w:p>
     <w:p>
@@ -584,13 +592,25 @@
         <w:rPr>
           <w:color w:val="FFFFFF" w:themeColor="background1"/>
         </w:rPr>
-        <w:t xml:space="preserve">August </w:t>
+        <w:t>January</w:t>
       </w:r>
       <w:r>
         <w:rPr>
           <w:color w:val="FFFFFF" w:themeColor="background1"/>
         </w:rPr>
-        <w:t>2020</w:t>
+        <w:t xml:space="preserve"> </w:t>
+      </w:r>
+      <w:r>
+        <w:rPr>
+          <w:color w:val="FFFFFF" w:themeColor="background1"/>
+        </w:rPr>
+        <w:t>202</w:t>
+      </w:r>
+      <w:r>
+        <w:rPr>
+          <w:color w:val="FFFFFF" w:themeColor="background1"/>
+        </w:rPr>
+        <w:t>1</w:t>
       </w:r>
     </w:p>
     <w:p>
@@ -666,7 +686,16 @@
           <w:sz w:val="18"/>
           <w:szCs w:val="18"/>
         </w:rPr>
-        <w:t>20</w:t>
+        <w:t>2</w:t>
+      </w:r>
+      <w:r>
+        <w:rPr>
+          <w:rFonts w:cs="Arial"/>
+          <w:color w:val="000000"/>
+          <w:sz w:val="18"/>
+          <w:szCs w:val="18"/>
+        </w:rPr>
+        <w:t>1</w:t>
       </w:r>
       <w:r>
         <w:rPr>
@@ -840,7 +869,14 @@
                 <w:rFonts w:cs="Arial"/>
                 <w:szCs w:val="18"/>
               </w:rPr>
-              <w:t>1.1</w:t>
+              <w:t>1.2</w:t>
+            </w:r>
+            <w:r>
+              <w:rPr>
+                <w:rFonts w:cs="Arial"/>
+                <w:szCs w:val="18"/>
+              </w:rPr>
+              <w:t>.0</w:t>
             </w:r>
           </w:p>
         </w:tc>
@@ -861,28 +897,14 @@
                 <w:rFonts w:cs="Arial"/>
                 <w:szCs w:val="18"/>
               </w:rPr>
-              <w:t>August</w:t>
+              <w:t>January 202</w:t>
             </w:r>
             <w:r>
               <w:rPr>
                 <w:rFonts w:cs="Arial"/>
                 <w:szCs w:val="18"/>
               </w:rPr>
-              <w:t xml:space="preserve"> </w:t>
-            </w:r>
-            <w:r>
-              <w:rPr>
-                <w:rFonts w:cs="Arial"/>
-                <w:szCs w:val="18"/>
-              </w:rPr>
-              <w:t>20</w:t>
-            </w:r>
-            <w:r>
-              <w:rPr>
-                <w:rFonts w:cs="Arial"/>
-                <w:szCs w:val="18"/>
-              </w:rPr>
-              <w:t>20</w:t>
+              <w:t>1</w:t>
             </w:r>
           </w:p>
         </w:tc>
@@ -903,7 +925,55 @@
                 <w:rFonts w:cs="Arial"/>
                 <w:szCs w:val="18"/>
               </w:rPr>
-              <w:t>Added support for Python 3.</w:t>
+              <w:t>Support for Resilient API keys.</w:t>
+            </w:r>
+          </w:p>
+          <w:p>
+            <w:pPr>
+              <w:adjustRightInd w:val="0"/>
+              <w:rPr>
+                <w:rFonts w:cs="Arial"/>
+                <w:szCs w:val="18"/>
+              </w:rPr>
+            </w:pPr>
+            <w:r>
+              <w:rPr>
+                <w:rFonts w:cs="Arial"/>
+                <w:szCs w:val="18"/>
+              </w:rPr>
+              <w:t>Ability to update an existing incident from Splunk ES.</w:t>
+            </w:r>
+          </w:p>
+          <w:p>
+            <w:pPr>
+              <w:adjustRightInd w:val="0"/>
+              <w:rPr>
+                <w:rFonts w:cs="Arial"/>
+                <w:szCs w:val="18"/>
+              </w:rPr>
+            </w:pPr>
+            <w:r>
+              <w:rPr>
+                <w:rFonts w:cs="Arial"/>
+                <w:szCs w:val="18"/>
+              </w:rPr>
+              <w:t xml:space="preserve">Permission for </w:t>
+            </w:r>
+            <w:proofErr w:type="spellStart"/>
+            <w:r>
+              <w:rPr>
+                <w:rFonts w:cs="Arial"/>
+                <w:szCs w:val="18"/>
+              </w:rPr>
+              <w:t>ess_analyst</w:t>
+            </w:r>
+            <w:proofErr w:type="spellEnd"/>
+            <w:r>
+              <w:rPr>
+                <w:rFonts w:cs="Arial"/>
+                <w:szCs w:val="18"/>
+              </w:rPr>
+              <w:t xml:space="preserve"> role to use the Add-On.</w:t>
             </w:r>
           </w:p>
         </w:tc>
@@ -926,7 +996,14 @@
                 <w:rFonts w:cs="Arial"/>
                 <w:szCs w:val="18"/>
               </w:rPr>
-              <w:t>1.0</w:t>
+              <w:t>1.1</w:t>
+            </w:r>
+            <w:r>
+              <w:rPr>
+                <w:rFonts w:cs="Arial"/>
+                <w:szCs w:val="18"/>
+              </w:rPr>
+              <w:t>.0</w:t>
             </w:r>
           </w:p>
         </w:tc>
@@ -947,7 +1024,28 @@
                 <w:rFonts w:cs="Arial"/>
                 <w:szCs w:val="18"/>
               </w:rPr>
-              <w:t>April 2018</w:t>
+              <w:t>August</w:t>
+            </w:r>
+            <w:r>
+              <w:rPr>
+                <w:rFonts w:cs="Arial"/>
+                <w:szCs w:val="18"/>
+              </w:rPr>
+              <w:t xml:space="preserve"> </w:t>
+            </w:r>
+            <w:r>
+              <w:rPr>
+                <w:rFonts w:cs="Arial"/>
+                <w:szCs w:val="18"/>
+              </w:rPr>
+              <w:t>20</w:t>
+            </w:r>
+            <w:r>
+              <w:rPr>
+                <w:rFonts w:cs="Arial"/>
+                <w:szCs w:val="18"/>
+              </w:rPr>
+              <w:t>20</w:t>
             </w:r>
           </w:p>
         </w:tc>
@@ -968,7 +1066,7 @@
                 <w:rFonts w:cs="Arial"/>
                 <w:szCs w:val="18"/>
               </w:rPr>
-              <w:t>Updated Splunk version number.</w:t>
+              <w:t>Added support for Python 3.</w:t>
             </w:r>
           </w:p>
         </w:tc>
@@ -992,6 +1090,85 @@
                 <w:szCs w:val="18"/>
               </w:rPr>
               <w:t>1.0</w:t>
+            </w:r>
+            <w:r>
+              <w:rPr>
+                <w:rFonts w:cs="Arial"/>
+                <w:szCs w:val="18"/>
+              </w:rPr>
+              <w:t>.2</w:t>
+            </w:r>
+          </w:p>
+        </w:tc>
+        <w:tc>
+          <w:tcPr>
+            <w:tcW w:w="1966" w:type="dxa"/>
+          </w:tcPr>
+          <w:p>
+            <w:pPr>
+              <w:adjustRightInd w:val="0"/>
+              <w:rPr>
+                <w:rFonts w:cs="Arial"/>
+                <w:szCs w:val="18"/>
+              </w:rPr>
+            </w:pPr>
+            <w:r>
+              <w:rPr>
+                <w:rFonts w:cs="Arial"/>
+                <w:szCs w:val="18"/>
+              </w:rPr>
+              <w:t>April 2018</w:t>
+            </w:r>
+          </w:p>
+        </w:tc>
+        <w:tc>
+          <w:tcPr>
+            <w:tcW w:w="6120" w:type="dxa"/>
+          </w:tcPr>
+          <w:p>
+            <w:pPr>
+              <w:adjustRightInd w:val="0"/>
+              <w:rPr>
+                <w:rFonts w:cs="Arial"/>
+                <w:szCs w:val="18"/>
+              </w:rPr>
+            </w:pPr>
+            <w:r>
+              <w:rPr>
+                <w:rFonts w:cs="Arial"/>
+                <w:szCs w:val="18"/>
+              </w:rPr>
+              <w:t>Updated Splunk version number.</w:t>
+            </w:r>
+          </w:p>
+        </w:tc>
+      </w:tr>
+      <w:tr>
+        <w:tc>
+          <w:tcPr>
+            <w:tcW w:w="1001" w:type="dxa"/>
+          </w:tcPr>
+          <w:p>
+            <w:pPr>
+              <w:adjustRightInd w:val="0"/>
+              <w:rPr>
+                <w:rFonts w:cs="Arial"/>
+                <w:szCs w:val="18"/>
+              </w:rPr>
+            </w:pPr>
+            <w:r>
+              <w:rPr>
+                <w:rFonts w:cs="Arial"/>
+                <w:szCs w:val="18"/>
+              </w:rPr>
+              <w:t>1.0</w:t>
+            </w:r>
+            <w:r>
+              <w:rPr>
+                <w:rFonts w:cs="Arial"/>
+                <w:szCs w:val="18"/>
+              </w:rPr>
+              <w:t>.1</w:t>
             </w:r>
           </w:p>
         </w:tc>
@@ -3249,8 +3426,21 @@
         </w:rPr>
       </w:pPr>
       <w:r>
-        <w:t xml:space="preserve">Splunk CIM Framework. </w:t>
-      </w:r>
+        <w:t>Splunk CIM Framework.</w:t>
+      </w:r>
+    </w:p>
+    <w:p>
+      <w:pPr>
+        <w:pStyle w:val="ListBullet"/>
+        <w:numPr>
+          <w:ilvl w:val="0"/>
+          <w:numId w:val="0"/>
+        </w:numPr>
+        <w:ind w:left="360" w:firstLine="360"/>
+        <w:rPr>
+          <w:lang w:bidi="ar-SA"/>
+        </w:rPr>
+      </w:pPr>
       <w:r>
         <w:rPr>
           <w:b/>
@@ -3340,6 +3530,7 @@
         </w:numPr>
         <w:ind w:left="720"/>
         <w:rPr>
+          <w:b/>
           <w:bCs/>
           <w:szCs w:val="22"/>
         </w:rPr>
@@ -3347,14 +3538,68 @@
       <w:r>
         <w:rPr>
           <w:b/>
-        </w:rPr>
-        <w:t>NOTE</w:t>
-      </w:r>
-      <w:r>
-        <w:rPr>
           <w:bCs/>
-        </w:rPr>
-        <w:t>: Connecting to Resilient with API keys is not supported. You must use an account username and password.</w:t>
+          <w:szCs w:val="22"/>
+        </w:rPr>
+        <w:t xml:space="preserve">Or </w:t>
+      </w:r>
+    </w:p>
+    <w:p>
+      <w:pPr>
+        <w:pStyle w:val="ListBullet"/>
+        <w:numPr>
+          <w:ilvl w:val="0"/>
+          <w:numId w:val="0"/>
+        </w:numPr>
+        <w:ind w:left="720"/>
+        <w:rPr>
+          <w:szCs w:val="22"/>
+        </w:rPr>
+      </w:pPr>
+      <w:r>
+        <w:rPr>
+          <w:szCs w:val="22"/>
+        </w:rPr>
+        <w:t xml:space="preserve">A dedicated API key/secret pairing with equivalent permissions. This can be any API key </w:t>
+      </w:r>
+      <w:r>
+        <w:rPr>
+          <w:szCs w:val="22"/>
+        </w:rPr>
+        <w:t>that has the permission to create incidents and simulations, and view and modify administrator and customization settings. You need to know</w:t>
+      </w:r>
+      <w:r>
+        <w:rPr>
+          <w:szCs w:val="22"/>
+        </w:rPr>
+        <w:t xml:space="preserve"> both the API key and secret.</w:t>
+      </w:r>
+    </w:p>
+    <w:p>
+      <w:pPr>
+        <w:pStyle w:val="ListBullet"/>
+        <w:numPr>
+          <w:ilvl w:val="0"/>
+          <w:numId w:val="0"/>
+        </w:numPr>
+        <w:ind w:left="720"/>
+        <w:rPr>
+          <w:szCs w:val="22"/>
+        </w:rPr>
+      </w:pPr>
+      <w:r>
+        <w:rPr>
+          <w:b/>
+          <w:bCs/>
+          <w:szCs w:val="22"/>
+        </w:rPr>
+        <w:t>NOTE:</w:t>
+      </w:r>
+      <w:r>
+        <w:rPr>
+          <w:szCs w:val="22"/>
+        </w:rPr>
+        <w:t xml:space="preserve"> If both authentication methods are provided, the Add-On will default to use the API key.</w:t>
       </w:r>
     </w:p>
     <w:p>
@@ -3369,7 +3614,19 @@
         <w:t>NOTE</w:t>
       </w:r>
       <w:r>
-        <w:t>: Should you later change the dedicated Resilient account to another user, the new user must also have the permission to edit incidents, in addition to the permission to create incidents</w:t>
+        <w:t xml:space="preserve">: Should you later change the dedicated Resilient account </w:t>
+      </w:r>
+      <w:r>
+        <w:t>or API key</w:t>
+      </w:r>
+      <w:r>
+        <w:t xml:space="preserve">, the new </w:t>
+      </w:r>
+      <w:r>
+        <w:t>credentials</w:t>
+      </w:r>
+      <w:r>
+        <w:t xml:space="preserve"> must also have the permission to edit incidents, in addition to the permission to create incidents</w:t>
       </w:r>
       <w:r>
         <w:t xml:space="preserve"> and simulations</w:t>
@@ -3435,7 +3692,27 @@
         <w:t>s</w:t>
       </w:r>
       <w:r>
-        <w:t xml:space="preserve"> up Resilient Add-On and for all other users that need to add the Add-On as an Alert Action or an Adaptive Response action for a correlation search</w:t>
+        <w:t xml:space="preserve"> up Resilient Add-On</w:t>
+      </w:r>
+      <w:r>
+        <w:t xml:space="preserve">. Both the admin and </w:t>
+      </w:r>
+      <w:proofErr w:type="spellStart"/>
+      <w:r>
+        <w:t>ess_analyst</w:t>
+      </w:r>
+      <w:proofErr w:type="spellEnd"/>
+      <w:r>
+        <w:t xml:space="preserve"> roles may use</w:t>
+      </w:r>
+      <w:r>
+        <w:t xml:space="preserve"> the Add-On as an Alert Action or an Adaptive Response </w:t>
+      </w:r>
+      <w:r>
+        <w:t>A</w:t>
+      </w:r>
+      <w:r>
+        <w:t>ction for a correlation search</w:t>
       </w:r>
       <w:r>
         <w:t>.</w:t>
@@ -3464,7 +3741,13 @@
         <w:pStyle w:val="Body"/>
       </w:pPr>
       <w:r>
-        <w:t xml:space="preserve">If you have installed Splunk or Splunk on-premises, you can download and install the add-on from </w:t>
+        <w:t>If you have installed Splunk or Splunk</w:t>
+      </w:r>
+      <w:r>
+        <w:t xml:space="preserve"> ES</w:t>
+      </w:r>
+      <w:r>
+        <w:t xml:space="preserve"> on-premises, you can download and install the add-on from </w:t>
       </w:r>
       <w:hyperlink r:id="rId13" w:history="1">
         <w:proofErr w:type="spellStart"/>
@@ -3544,6 +3827,7 @@
         <w:pStyle w:val="ListBullet"/>
       </w:pPr>
       <w:r>
+        <w:lastRenderedPageBreak/>
         <w:t>Retrieves the incident definition from the Resilient platform, so that all fields, including custom fields, are catalogued.</w:t>
       </w:r>
     </w:p>
@@ -3574,7 +3858,6 @@
         <w:pStyle w:val="ListBullet"/>
       </w:pPr>
       <w:r>
-        <w:lastRenderedPageBreak/>
         <w:t>Tests the configuration to verify that the connection is successful. If the configuration saves successfully, you are up and running.</w:t>
       </w:r>
     </w:p>
@@ -3737,123 +4020,234 @@
       <w:r>
         <w:rPr>
           <w:b/>
-        </w:rPr>
-        <w:t>Resilient Org Name</w:t>
-      </w:r>
-      <w:r>
-        <w:t xml:space="preserve">: </w:t>
-      </w:r>
-      <w:r>
-        <w:t xml:space="preserve">The name of the Resilient </w:t>
-      </w:r>
-      <w:r>
-        <w:t>org</w:t>
-      </w:r>
-      <w:r>
-        <w:t>anization</w:t>
-      </w:r>
-      <w:r>
-        <w:t xml:space="preserve">. </w:t>
-      </w:r>
-    </w:p>
-    <w:p>
-      <w:pPr>
-        <w:pStyle w:val="Body"/>
-      </w:pPr>
-      <w:r>
-        <w:rPr>
-          <w:b/>
-        </w:rPr>
-        <w:t>Username (email address)</w:t>
-      </w:r>
-      <w:r>
-        <w:t xml:space="preserve">: </w:t>
-      </w:r>
-      <w:r>
-        <w:t>Username of the r</w:t>
-      </w:r>
-      <w:r>
-        <w:t xml:space="preserve">egistered Resilient </w:t>
-      </w:r>
-      <w:r>
-        <w:t>master administrator or equivalent account.</w:t>
-      </w:r>
-    </w:p>
-    <w:p>
-      <w:pPr>
-        <w:pStyle w:val="Body"/>
-      </w:pPr>
-      <w:r>
-        <w:rPr>
-          <w:b/>
-        </w:rPr>
-        <w:t>Password</w:t>
-      </w:r>
-      <w:r>
-        <w:t xml:space="preserve">: </w:t>
-      </w:r>
-      <w:r>
-        <w:t>P</w:t>
-      </w:r>
-      <w:r>
-        <w:t>assword for the Resilient account</w:t>
-      </w:r>
-      <w:r>
-        <w:t>.</w:t>
-      </w:r>
-    </w:p>
-    <w:p>
-      <w:pPr>
-        <w:pStyle w:val="Body"/>
-      </w:pPr>
-      <w:r>
-        <w:rPr>
-          <w:b/>
-        </w:rPr>
-        <w:t>Max Artifacts per alert</w:t>
-      </w:r>
-      <w:r>
-        <w:t>: Maximum number of artifacts you may need to map into a single Resilient incident from any given Splunk alert</w:t>
-      </w:r>
-      <w:r>
-        <w:t xml:space="preserve"> or Splunk ES notable event</w:t>
-      </w:r>
-      <w:r>
-        <w:t>.</w:t>
-      </w:r>
-    </w:p>
-    <w:p>
-      <w:pPr>
-        <w:pStyle w:val="Body"/>
+          <w:bCs/>
+        </w:rPr>
+        <w:t>Allow Duplicate Incidents</w:t>
+      </w:r>
+      <w:r>
+        <w:t xml:space="preserve">: If left </w:t>
+      </w:r>
+      <w:r>
         <w:rPr>
           <w:b/>
           <w:bCs/>
         </w:rPr>
-      </w:pPr>
+        <w:t>unchecked</w:t>
+      </w:r>
+      <w:r>
+        <w:t xml:space="preserve">, the Add-On will search for an existing open incident in the Resilient Platform and update that incident if one is found. If there is no match, a new incident will be created. If this box is </w:t>
+      </w:r>
       <w:r>
         <w:rPr>
           <w:b/>
           <w:bCs/>
         </w:rPr>
-        <w:t xml:space="preserve">Note: </w:t>
-      </w:r>
-      <w:r>
-        <w:rPr>
+        <w:t>checked</w:t>
+      </w:r>
+      <w:r>
+        <w:t>, a new incident will be created every time the action is triggered</w:t>
+      </w:r>
+    </w:p>
+    <w:p>
+      <w:pPr>
+        <w:pStyle w:val="Body"/>
+        <w:ind w:left="720"/>
+      </w:pPr>
+      <w:r>
+        <w:rPr>
+          <w:b/>
           <w:bCs/>
         </w:rPr>
-        <w:t>Connecting to Resilient with API keys is not supported. You must use an account username and password.</w:t>
-      </w:r>
-    </w:p>
-    <w:p>
+        <w:t>NOTE:</w:t>
+      </w:r>
+      <w:r>
+        <w:t xml:space="preserve"> Updating existing incidents in the Resilient Platform requires use of Splunk ES and the </w:t>
+      </w:r>
+      <w:proofErr w:type="spellStart"/>
+      <w:r>
+        <w:t>splunk_notable_event_id</w:t>
+      </w:r>
+      <w:proofErr w:type="spellEnd"/>
+      <w:r>
+        <w:t xml:space="preserve"> custom field. See </w:t>
+      </w:r>
+      <w:hyperlink w:anchor="_Mapping_event_id_for" w:history="1">
+        <w:r>
+          <w:rPr>
+            <w:rStyle w:val="Hyperlink"/>
+            <w:szCs w:val="24"/>
+          </w:rPr>
+          <w:t xml:space="preserve">Mapping </w:t>
+        </w:r>
+        <w:proofErr w:type="spellStart"/>
+        <w:r>
+          <w:rPr>
+            <w:rStyle w:val="Hyperlink"/>
+            <w:szCs w:val="24"/>
+          </w:rPr>
+          <w:t>event_id</w:t>
+        </w:r>
+        <w:proofErr w:type="spellEnd"/>
+        <w:r>
+          <w:rPr>
+            <w:rStyle w:val="Hyperlink"/>
+            <w:szCs w:val="24"/>
+          </w:rPr>
+          <w:t xml:space="preserve"> for Notable Events</w:t>
+        </w:r>
+      </w:hyperlink>
+    </w:p>
+    <w:p>
+      <w:pPr>
+        <w:pStyle w:val="Body"/>
+      </w:pPr>
+      <w:r>
+        <w:rPr>
+          <w:b/>
+        </w:rPr>
+        <w:t>Resilient Org Name</w:t>
+      </w:r>
+      <w:r>
+        <w:t xml:space="preserve">: </w:t>
+      </w:r>
+      <w:r>
+        <w:t xml:space="preserve">The name of the Resilient </w:t>
+      </w:r>
+      <w:r>
+        <w:t>org</w:t>
+      </w:r>
+      <w:r>
+        <w:t>anization</w:t>
+      </w:r>
+      <w:r>
+        <w:t>.</w:t>
+      </w:r>
+    </w:p>
+    <w:p>
+      <w:pPr>
+        <w:pStyle w:val="Body"/>
+      </w:pPr>
+      <w:r>
+        <w:rPr>
+          <w:b/>
+          <w:bCs/>
+        </w:rPr>
+        <w:t>API Key ID</w:t>
+      </w:r>
+      <w:r>
+        <w:t>:</w:t>
+      </w:r>
+      <w:r>
+        <w:t xml:space="preserve"> Resilient API key with the proper permissions.</w:t>
+      </w:r>
+      <w:r>
+        <w:t xml:space="preserve"> API keys will take priority over email/password.</w:t>
+      </w:r>
+    </w:p>
+    <w:p>
+      <w:pPr>
+        <w:pStyle w:val="Body"/>
+      </w:pPr>
+      <w:r>
+        <w:rPr>
+          <w:b/>
+          <w:bCs/>
+        </w:rPr>
+        <w:t>API Key Secret:</w:t>
+      </w:r>
+      <w:r>
+        <w:rPr>
+          <w:b/>
+          <w:bCs/>
+        </w:rPr>
+        <w:t xml:space="preserve"> </w:t>
+      </w:r>
+      <w:r>
+        <w:t>The secret corresponding to the API key provided.</w:t>
+      </w:r>
+      <w:r>
+        <w:t xml:space="preserve"> API keys will take priority over email/password.</w:t>
+      </w:r>
+    </w:p>
+    <w:p>
+      <w:pPr>
+        <w:pStyle w:val="Body"/>
+      </w:pPr>
+      <w:r>
+        <w:rPr>
+          <w:b/>
+        </w:rPr>
+        <w:t>Username (email address)</w:t>
+      </w:r>
+      <w:r>
+        <w:t xml:space="preserve">: </w:t>
+      </w:r>
+      <w:r>
+        <w:t>Username of the r</w:t>
+      </w:r>
+      <w:r>
+        <w:t xml:space="preserve">egistered Resilient </w:t>
+      </w:r>
+      <w:r>
+        <w:t>master administrator or equivalent account.</w:t>
+      </w:r>
+    </w:p>
+    <w:p>
+      <w:pPr>
+        <w:pStyle w:val="Body"/>
+      </w:pPr>
+      <w:r>
+        <w:rPr>
+          <w:b/>
+        </w:rPr>
+        <w:t>Password</w:t>
+      </w:r>
+      <w:r>
+        <w:t xml:space="preserve">: </w:t>
+      </w:r>
+      <w:r>
+        <w:t>P</w:t>
+      </w:r>
+      <w:r>
+        <w:t>assword for the Resilient account</w:t>
+      </w:r>
+      <w:r>
+        <w:t>.</w:t>
+      </w:r>
+    </w:p>
+    <w:p>
+      <w:pPr>
+        <w:pStyle w:val="Body"/>
+      </w:pPr>
+      <w:r>
+        <w:rPr>
+          <w:b/>
+        </w:rPr>
+        <w:t>Max Artifacts per alert</w:t>
+      </w:r>
+      <w:r>
+        <w:t>: Maximum number of artifacts you may need to map into a single Resilient incident from any given Splunk alert</w:t>
+      </w:r>
+      <w:r>
+        <w:t xml:space="preserve"> or Splunk ES notable event</w:t>
+      </w:r>
+      <w:r>
+        <w:t>.</w:t>
+      </w:r>
+    </w:p>
+    <w:p>
+      <w:pPr>
+        <w:jc w:val="center"/>
+      </w:pPr>
       <w:r>
         <w:rPr>
           <w:noProof/>
         </w:rPr>
         <w:drawing>
-          <wp:inline distT="0" distB="0" distL="0" distR="0" wp14:anchorId="5956351B" wp14:editId="226ADF64">
-            <wp:extent cx="6858000" cy="3152775"/>
-            <wp:effectExtent l="0" t="0" r="0" b="0"/>
-            <wp:docPr id="1" name="Picture 1" descr="A screenshot of a cell phone&#10;&#10;Description automatically generated"/>
+          <wp:inline distT="0" distB="0" distL="0" distR="0" wp14:anchorId="28A9D9A4" wp14:editId="69EB0DC7">
+            <wp:extent cx="5046133" cy="2917411"/>
+            <wp:effectExtent l="0" t="0" r="0" b="3810"/>
+            <wp:docPr id="2" name="Picture 2" descr="Graphical user interface, text, application, email&#10;&#10;Description automatically generated"/>
             <wp:cNvGraphicFramePr>
               <a:graphicFrameLocks xmlns:a="http://schemas.openxmlformats.org/drawingml/2006/main" noChangeAspect="1"/>
             </wp:cNvGraphicFramePr>
@@ -3861,7 +4255,7 @@
               <a:graphicData uri="http://schemas.openxmlformats.org/drawingml/2006/picture">
                 <pic:pic xmlns:pic="http://schemas.openxmlformats.org/drawingml/2006/picture">
                   <pic:nvPicPr>
-                    <pic:cNvPr id="1" name="Picture 1" descr="A screenshot of a cell phone&#10;&#10;Description automatically generated"/>
+                    <pic:cNvPr id="2" name="Picture 2" descr="Graphical user interface, text, application, email&#10;&#10;Description automatically generated"/>
                     <pic:cNvPicPr/>
                   </pic:nvPicPr>
                   <pic:blipFill>
@@ -3879,7 +4273,7 @@
                   <pic:spPr>
                     <a:xfrm>
                       <a:off x="0" y="0"/>
-                      <a:ext cx="6858000" cy="3152775"/>
+                      <a:ext cx="5235481" cy="3026882"/>
                     </a:xfrm>
                     <a:prstGeom prst="rect">
                       <a:avLst/>
@@ -4117,6 +4511,40 @@
     <w:p>
       <w:pPr>
         <w:pStyle w:val="BodyText"/>
+      </w:pPr>
+      <w:r>
+        <w:rPr>
+          <w:b/>
+          <w:bCs/>
+        </w:rPr>
+        <w:t xml:space="preserve">Note: </w:t>
+      </w:r>
+      <w:r>
+        <w:t xml:space="preserve">Use of the sample alert in production is not recommended. Null fields may be overwritten by the contents of </w:t>
+      </w:r>
+      <w:r>
+        <w:rPr>
+          <w:i/>
+          <w:iCs/>
+        </w:rPr>
+        <w:t>default/</w:t>
+      </w:r>
+      <w:proofErr w:type="spellStart"/>
+      <w:r>
+        <w:rPr>
+          <w:i/>
+          <w:iCs/>
+        </w:rPr>
+        <w:t>savedsearches.conf</w:t>
+      </w:r>
+      <w:proofErr w:type="spellEnd"/>
+      <w:r>
+        <w:t>. For this reason, we strongly encourage you to create your own alerts.</w:t>
+      </w:r>
+    </w:p>
+    <w:p>
+      <w:pPr>
+        <w:pStyle w:val="BodyText"/>
         <w:jc w:val="center"/>
       </w:pPr>
     </w:p>
@@ -4129,7 +4557,7 @@
           <w:noProof/>
         </w:rPr>
         <w:drawing>
-          <wp:inline distT="0" distB="0" distL="0" distR="0" wp14:anchorId="533AD117" wp14:editId="591BD7BB">
+          <wp:inline distT="0" distB="0" distL="0" distR="0" wp14:anchorId="533AD117" wp14:editId="1B6DE195">
             <wp:extent cx="6858000" cy="520065"/>
             <wp:effectExtent l="0" t="0" r="0" b="635"/>
             <wp:docPr id="26" name="Picture 26"/>
@@ -4182,9 +4610,9 @@
           <w:noProof/>
         </w:rPr>
         <w:drawing>
-          <wp:inline distT="0" distB="0" distL="0" distR="0" wp14:anchorId="28B0EE2A" wp14:editId="22580660">
-            <wp:extent cx="4902200" cy="4600805"/>
-            <wp:effectExtent l="0" t="0" r="0" b="0"/>
+          <wp:inline distT="0" distB="0" distL="0" distR="0" wp14:anchorId="28B0EE2A" wp14:editId="042408D3">
+            <wp:extent cx="4501635" cy="4224867"/>
+            <wp:effectExtent l="0" t="0" r="0" b="4445"/>
             <wp:docPr id="7" name="Picture 7" descr="A screenshot of a cell phone&#10;&#10;Description automatically generated"/>
             <wp:cNvGraphicFramePr>
               <a:graphicFrameLocks xmlns:a="http://schemas.openxmlformats.org/drawingml/2006/main" noChangeAspect="1"/>
@@ -4211,7 +4639,7 @@
                   <pic:spPr>
                     <a:xfrm>
                       <a:off x="0" y="0"/>
-                      <a:ext cx="4943558" cy="4639620"/>
+                      <a:ext cx="4619643" cy="4335620"/>
                     </a:xfrm>
                     <a:prstGeom prst="rect">
                       <a:avLst/>
@@ -4506,13 +4934,31 @@
     </w:p>
     <w:p>
       <w:r>
-        <w:t>The following introduction of spaces generate</w:t>
-      </w:r>
-      <w:r>
+        <w:t xml:space="preserve">The following introduction of spaces </w:t>
+      </w:r>
+      <w:r>
+        <w:rPr>
+          <w:b/>
+          <w:bCs/>
+        </w:rPr>
+        <w:t>generate</w:t>
+      </w:r>
+      <w:r>
+        <w:rPr>
+          <w:b/>
+          <w:bCs/>
+        </w:rPr>
         <w:t>s</w:t>
       </w:r>
       <w:r>
-        <w:t xml:space="preserve"> errors when creating the incident in</w:t>
+        <w:rPr>
+          <w:b/>
+          <w:bCs/>
+        </w:rPr>
+        <w:t xml:space="preserve"> errors</w:t>
+      </w:r>
+      <w:r>
+        <w:t xml:space="preserve"> when creating the incident in</w:t>
       </w:r>
       <w:r>
         <w:t xml:space="preserve"> the</w:t>
@@ -4684,14 +5130,14 @@
       <w:pPr>
         <w:pStyle w:val="Heading2"/>
       </w:pPr>
-      <w:bookmarkStart w:id="13" w:name="_Toc448762093"/>
-      <w:bookmarkStart w:id="14" w:name="_Toc503534731"/>
-      <w:bookmarkStart w:id="15" w:name="_Toc49521474"/>
+      <w:bookmarkStart w:id="13" w:name="_Toc49521474"/>
+      <w:bookmarkStart w:id="14" w:name="_Toc448762093"/>
+      <w:bookmarkStart w:id="15" w:name="_Toc503534731"/>
       <w:r>
         <w:lastRenderedPageBreak/>
         <w:t>Mapping Multiple Artifacts of the Same Type</w:t>
       </w:r>
-      <w:bookmarkEnd w:id="15"/>
+      <w:bookmarkEnd w:id="13"/>
     </w:p>
     <w:p>
       <w:r>
@@ -4785,8 +5231,8 @@
       <w:r>
         <w:t>Updating the Default Incident Mapping</w:t>
       </w:r>
-      <w:bookmarkEnd w:id="13"/>
       <w:bookmarkEnd w:id="14"/>
+      <w:bookmarkEnd w:id="15"/>
       <w:bookmarkEnd w:id="16"/>
     </w:p>
     <w:p>
@@ -5007,11 +5453,27 @@
         <w:t>Configure</w:t>
       </w:r>
       <w:r>
-        <w:t xml:space="preserve"> tab in the Enterprise Security App and select </w:t>
+        <w:t xml:space="preserve"> tab in the Enterprise Security App and select</w:t>
+      </w:r>
+      <w:r>
+        <w:t xml:space="preserve"> </w:t>
       </w:r>
       <w:r>
         <w:rPr>
           <w:b/>
+          <w:bCs/>
+        </w:rPr>
+        <w:t>Content</w:t>
+      </w:r>
+      <w:r>
+        <w:t xml:space="preserve"> then</w:t>
+      </w:r>
+      <w:r>
+        <w:t xml:space="preserve"> </w:t>
+      </w:r>
+      <w:r>
+        <w:rPr>
+          <w:b/>
         </w:rPr>
         <w:t>Content Management</w:t>
       </w:r>
@@ -5039,11 +5501,9 @@
       <w:r>
         <w:t xml:space="preserve">. </w:t>
       </w:r>
-      <w:proofErr w:type="gramStart"/>
-      <w:r>
-        <w:t>A sample correlation search,</w:t>
-      </w:r>
-      <w:proofErr w:type="gramEnd"/>
+      <w:r>
+        <w:t>A sample correlation search</w:t>
+      </w:r>
       <w:r>
         <w:t xml:space="preserve"> </w:t>
       </w:r>
@@ -5066,6 +5526,89 @@
       </w:r>
       <w:r>
         <w:t>.</w:t>
+      </w:r>
+      <w:r>
+        <w:t xml:space="preserve"> A sample alert, Threat – </w:t>
+      </w:r>
+      <w:proofErr w:type="spellStart"/>
+      <w:r>
+        <w:t>failed_splunk_login_cs</w:t>
+      </w:r>
+      <w:proofErr w:type="spellEnd"/>
+      <w:r>
+        <w:t xml:space="preserve">- Rule, is also provided. You can find this alert in </w:t>
+      </w:r>
+      <w:r>
+        <w:rPr>
+          <w:b/>
+          <w:bCs/>
+        </w:rPr>
+        <w:t>App Management</w:t>
+      </w:r>
+      <w:r>
+        <w:t xml:space="preserve"> by selecting the </w:t>
+      </w:r>
+      <w:r>
+        <w:rPr>
+          <w:b/>
+          <w:bCs/>
+        </w:rPr>
+        <w:t>View Objects</w:t>
+      </w:r>
+      <w:r>
+        <w:t xml:space="preserve"> link in line with SA-Resilient</w:t>
+      </w:r>
+    </w:p>
+    <w:p>
+      <w:pPr>
+        <w:pStyle w:val="BodyText"/>
+      </w:pPr>
+      <w:r>
+        <w:rPr>
+          <w:b/>
+          <w:bCs/>
+        </w:rPr>
+        <w:t xml:space="preserve">Note: </w:t>
+      </w:r>
+      <w:r>
+        <w:t>Use of the sample</w:t>
+      </w:r>
+      <w:r>
+        <w:t xml:space="preserve"> correlation search </w:t>
+      </w:r>
+      <w:r>
+        <w:t>and/</w:t>
+      </w:r>
+      <w:r>
+        <w:t>or</w:t>
+      </w:r>
+      <w:r>
+        <w:t xml:space="preserve"> alert in production is not recommended. Null fields may be overwritten by the contents of </w:t>
+      </w:r>
+      <w:r>
+        <w:rPr>
+          <w:i/>
+          <w:iCs/>
+        </w:rPr>
+        <w:t>default/</w:t>
+      </w:r>
+      <w:proofErr w:type="spellStart"/>
+      <w:r>
+        <w:rPr>
+          <w:i/>
+          <w:iCs/>
+        </w:rPr>
+        <w:t>savedsearches.conf</w:t>
+      </w:r>
+      <w:proofErr w:type="spellEnd"/>
+      <w:r>
+        <w:t>. For this reason, we strongly encourage you to create your own</w:t>
+      </w:r>
+      <w:r>
+        <w:t xml:space="preserve"> correlation searches and</w:t>
+      </w:r>
+      <w:r>
+        <w:t xml:space="preserve"> alerts.</w:t>
       </w:r>
     </w:p>
     <w:p>
@@ -6242,7 +6785,9 @@
       <w:pPr>
         <w:pStyle w:val="Heading2"/>
       </w:pPr>
-      <w:bookmarkStart w:id="34" w:name="_Toc49521484"/>
+      <w:bookmarkStart w:id="34" w:name="_Mapping_event_id_for"/>
+      <w:bookmarkStart w:id="35" w:name="_Toc49521484"/>
+      <w:bookmarkEnd w:id="34"/>
       <w:r>
         <w:t xml:space="preserve">Mapping </w:t>
       </w:r>
@@ -6259,7 +6804,7 @@
       </w:r>
       <w:bookmarkEnd w:id="31"/>
       <w:bookmarkEnd w:id="32"/>
-      <w:bookmarkEnd w:id="34"/>
+      <w:bookmarkEnd w:id="35"/>
     </w:p>
     <w:p>
       <w:pPr>
@@ -6353,6 +6898,30 @@
       </w:r>
       <w:r>
         <w:t xml:space="preserve"> for details.</w:t>
+      </w:r>
+    </w:p>
+    <w:p>
+      <w:pPr>
+        <w:pStyle w:val="BodyText"/>
+        <w:keepNext/>
+      </w:pPr>
+      <w:r>
+        <w:rPr>
+          <w:b/>
+          <w:bCs/>
+        </w:rPr>
+        <w:t xml:space="preserve">NOTE: </w:t>
+      </w:r>
+      <w:r>
+        <w:t xml:space="preserve">To use the update incident capability and avoid creating duplicate incidents, this field must have an API name of exactly </w:t>
+      </w:r>
+      <w:proofErr w:type="spellStart"/>
+      <w:r>
+        <w:t>splunk_notable_event_id</w:t>
+      </w:r>
+      <w:proofErr w:type="spellEnd"/>
+      <w:r>
+        <w:t xml:space="preserve"> as shown below.</w:t>
       </w:r>
     </w:p>
     <w:p>
@@ -6413,20 +6982,20 @@
       <w:pPr>
         <w:pStyle w:val="Heading2"/>
       </w:pPr>
-      <w:bookmarkStart w:id="35" w:name="_Toc502674585"/>
-      <w:bookmarkStart w:id="36" w:name="_Toc503534738"/>
+      <w:bookmarkStart w:id="36" w:name="_Toc502674585"/>
+      <w:bookmarkStart w:id="37" w:name="_Toc503534738"/>
     </w:p>
     <w:p>
       <w:pPr>
         <w:pStyle w:val="Heading2"/>
       </w:pPr>
-      <w:bookmarkStart w:id="37" w:name="_Toc49521485"/>
+      <w:bookmarkStart w:id="38" w:name="_Toc49521485"/>
       <w:r>
         <w:t>Updating the Default Incident Mapping</w:t>
       </w:r>
-      <w:bookmarkEnd w:id="35"/>
       <w:bookmarkEnd w:id="36"/>
       <w:bookmarkEnd w:id="37"/>
+      <w:bookmarkEnd w:id="38"/>
     </w:p>
     <w:p>
       <w:pPr>
@@ -6725,10 +7294,10 @@
           <w:noProof/>
         </w:rPr>
         <w:drawing>
-          <wp:inline distT="0" distB="0" distL="0" distR="0" wp14:anchorId="31113619" wp14:editId="7C552755">
-            <wp:extent cx="5486400" cy="2123440"/>
-            <wp:effectExtent l="0" t="0" r="0" b="0"/>
-            <wp:docPr id="3" name="Picture 3" descr="A screenshot of a social media post&#10;&#10;Description automatically generated"/>
+          <wp:inline distT="0" distB="0" distL="0" distR="0" wp14:anchorId="588DC3C1" wp14:editId="65F81BD1">
+            <wp:extent cx="6858000" cy="3517265"/>
+            <wp:effectExtent l="0" t="0" r="0" b="635"/>
+            <wp:docPr id="5" name="Picture 5" descr="A screenshot of a computer&#10;&#10;Description automatically generated"/>
             <wp:cNvGraphicFramePr>
               <a:graphicFrameLocks xmlns:a="http://schemas.openxmlformats.org/drawingml/2006/main" noChangeAspect="1"/>
             </wp:cNvGraphicFramePr>
@@ -6736,7 +7305,7 @@
               <a:graphicData uri="http://schemas.openxmlformats.org/drawingml/2006/picture">
                 <pic:pic xmlns:pic="http://schemas.openxmlformats.org/drawingml/2006/picture">
                   <pic:nvPicPr>
-                    <pic:cNvPr id="3" name="Notable Event as an Incident.png"/>
+                    <pic:cNvPr id="5" name="Picture 5" descr="A screenshot of a computer&#10;&#10;Description automatically generated"/>
                     <pic:cNvPicPr/>
                   </pic:nvPicPr>
                   <pic:blipFill>
@@ -6754,7 +7323,7 @@
                   <pic:spPr>
                     <a:xfrm>
                       <a:off x="0" y="0"/>
-                      <a:ext cx="5486400" cy="2123440"/>
+                      <a:ext cx="6858000" cy="3517265"/>
                     </a:xfrm>
                     <a:prstGeom prst="rect">
                       <a:avLst/>
@@ -6782,14 +7351,14 @@
       <w:pPr>
         <w:pStyle w:val="Heading1"/>
       </w:pPr>
-      <w:bookmarkStart w:id="38" w:name="_Ref30576297"/>
-      <w:bookmarkStart w:id="39" w:name="_Toc49521486"/>
+      <w:bookmarkStart w:id="39" w:name="_Ref30576297"/>
+      <w:bookmarkStart w:id="40" w:name="_Toc49521486"/>
       <w:r>
         <w:lastRenderedPageBreak/>
         <w:t>Troubleshooting</w:t>
       </w:r>
-      <w:bookmarkEnd w:id="38"/>
       <w:bookmarkEnd w:id="39"/>
+      <w:bookmarkEnd w:id="40"/>
     </w:p>
     <w:p>
       <w:pPr>
@@ -6802,15 +7371,15 @@
         <w:spacing w:before="240" w:after="60"/>
         <w:ind w:left="432" w:hanging="432"/>
       </w:pPr>
-      <w:bookmarkStart w:id="40" w:name="_Toc448762098"/>
-      <w:bookmarkStart w:id="41" w:name="_Toc503534740"/>
-      <w:bookmarkStart w:id="42" w:name="_Toc49521487"/>
+      <w:bookmarkStart w:id="41" w:name="_Toc448762098"/>
+      <w:bookmarkStart w:id="42" w:name="_Toc503534740"/>
+      <w:bookmarkStart w:id="43" w:name="_Toc49521487"/>
       <w:r>
         <w:t>Setup Screen</w:t>
       </w:r>
-      <w:bookmarkEnd w:id="40"/>
       <w:bookmarkEnd w:id="41"/>
       <w:bookmarkEnd w:id="42"/>
+      <w:bookmarkEnd w:id="43"/>
     </w:p>
     <w:p>
       <w:pPr>
@@ -6846,10 +7415,10 @@
           <w:noProof/>
         </w:rPr>
         <w:drawing>
-          <wp:inline distT="0" distB="0" distL="0" distR="0" wp14:anchorId="4BAE1739" wp14:editId="70BDBA13">
-            <wp:extent cx="5943600" cy="541655"/>
+          <wp:inline distT="0" distB="0" distL="0" distR="0" wp14:anchorId="25342F8B" wp14:editId="7FC2A450">
+            <wp:extent cx="6858000" cy="564515"/>
             <wp:effectExtent l="0" t="0" r="0" b="0"/>
-            <wp:docPr id="4" name="Picture 4"/>
+            <wp:docPr id="21" name="Picture 21"/>
             <wp:cNvGraphicFramePr>
               <a:graphicFrameLocks xmlns:a="http://schemas.openxmlformats.org/drawingml/2006/main" noChangeAspect="1"/>
             </wp:cNvGraphicFramePr>
@@ -6857,11 +7426,11 @@
               <a:graphicData uri="http://schemas.openxmlformats.org/drawingml/2006/picture">
                 <pic:pic xmlns:pic="http://schemas.openxmlformats.org/drawingml/2006/picture">
                   <pic:nvPicPr>
-                    <pic:cNvPr id="4" name="Screen Shot 2016-04-11 at 8.51.28 AM.png"/>
+                    <pic:cNvPr id="21" name="Picture 21"/>
                     <pic:cNvPicPr/>
                   </pic:nvPicPr>
                   <pic:blipFill>
-                    <a:blip r:embed="rId29" cstate="print">
+                    <a:blip r:embed="rId29">
                       <a:extLst>
                         <a:ext uri="{28A0092B-C50C-407E-A947-70E740481C1C}">
                           <a14:useLocalDpi xmlns:a14="http://schemas.microsoft.com/office/drawing/2010/main" val="0"/>
@@ -6875,7 +7444,7 @@
                   <pic:spPr>
                     <a:xfrm>
                       <a:off x="0" y="0"/>
-                      <a:ext cx="5943600" cy="541655"/>
+                      <a:ext cx="6858000" cy="564515"/>
                     </a:xfrm>
                     <a:prstGeom prst="rect">
                       <a:avLst/>
@@ -7038,15 +7607,15 @@
         <w:spacing w:before="240" w:after="60"/>
         <w:ind w:left="432" w:hanging="432"/>
       </w:pPr>
-      <w:bookmarkStart w:id="43" w:name="_Toc448762099"/>
-      <w:bookmarkStart w:id="44" w:name="_Toc503534741"/>
-      <w:bookmarkStart w:id="45" w:name="_Toc49521488"/>
+      <w:bookmarkStart w:id="44" w:name="_Toc448762099"/>
+      <w:bookmarkStart w:id="45" w:name="_Toc503534741"/>
+      <w:bookmarkStart w:id="46" w:name="_Toc49521488"/>
       <w:r>
         <w:t>Incident Not Created</w:t>
       </w:r>
-      <w:bookmarkEnd w:id="43"/>
       <w:bookmarkEnd w:id="44"/>
       <w:bookmarkEnd w:id="45"/>
+      <w:bookmarkEnd w:id="46"/>
     </w:p>
     <w:p>
       <w:pPr>
@@ -7165,8 +7734,8 @@
       <w:r>
         <w:t>Connection unavailable</w:t>
       </w:r>
-      <w:bookmarkStart w:id="46" w:name="license"/>
-      <w:bookmarkEnd w:id="46"/>
+      <w:bookmarkStart w:id="47" w:name="license"/>
+      <w:bookmarkEnd w:id="47"/>
       <w:r>
         <w:t>.</w:t>
       </w:r>
@@ -7182,11 +7751,11 @@
         <w:spacing w:before="240" w:after="60"/>
         <w:ind w:left="432" w:hanging="432"/>
       </w:pPr>
-      <w:bookmarkStart w:id="47" w:name="support"/>
-      <w:bookmarkStart w:id="48" w:name="_Toc502674590"/>
-      <w:bookmarkStart w:id="49" w:name="_Toc503534742"/>
-      <w:bookmarkStart w:id="50" w:name="_Toc49521489"/>
-      <w:bookmarkEnd w:id="47"/>
+      <w:bookmarkStart w:id="48" w:name="support"/>
+      <w:bookmarkStart w:id="49" w:name="_Toc502674590"/>
+      <w:bookmarkStart w:id="50" w:name="_Toc503534742"/>
+      <w:bookmarkStart w:id="51" w:name="_Toc49521489"/>
+      <w:bookmarkEnd w:id="48"/>
       <w:r>
         <w:lastRenderedPageBreak/>
         <w:t>Ad Hoc I</w:t>
@@ -7194,12 +7763,12 @@
       <w:r>
         <w:t>nvocation</w:t>
       </w:r>
-      <w:bookmarkEnd w:id="48"/>
+      <w:bookmarkEnd w:id="49"/>
       <w:r>
         <w:t xml:space="preserve"> Failure</w:t>
       </w:r>
-      <w:bookmarkEnd w:id="49"/>
       <w:bookmarkEnd w:id="50"/>
+      <w:bookmarkEnd w:id="51"/>
     </w:p>
     <w:p>
       <w:pPr>
@@ -7324,14 +7893,14 @@
       <w:pPr>
         <w:pStyle w:val="Heading1"/>
       </w:pPr>
-      <w:bookmarkStart w:id="51" w:name="_Toc503534743"/>
-      <w:bookmarkStart w:id="52" w:name="_Toc49521490"/>
+      <w:bookmarkStart w:id="52" w:name="_Toc503534743"/>
+      <w:bookmarkStart w:id="53" w:name="_Toc49521490"/>
       <w:r>
         <w:lastRenderedPageBreak/>
         <w:t>Support</w:t>
       </w:r>
-      <w:bookmarkEnd w:id="51"/>
       <w:bookmarkEnd w:id="52"/>
+      <w:bookmarkEnd w:id="53"/>
     </w:p>
     <w:p>
       <w:pPr>
@@ -7532,7 +8101,7 @@
       <w:fldChar w:fldCharType="separate"/>
     </w:r>
     <w:r>
-      <w:t>August 2020</w:t>
+      <w:t>January 2021</w:t>
     </w:r>
     <w:r>
       <w:fldChar w:fldCharType="end"/>
@@ -7584,11 +8153,10 @@
   <w:abstractNum w:abstractNumId="0" w15:restartNumberingAfterBreak="0">
     <w:nsid w:val="FFFFFF89"/>
     <w:multiLevelType w:val="singleLevel"/>
-    <w:tmpl w:val="D1B00B9A"/>
+    <w:tmpl w:val="6EA06E2A"/>
     <w:lvl w:ilvl="0">
       <w:start w:val="1"/>
       <w:numFmt w:val="bullet"/>
-      <w:pStyle w:val="ListBullet"/>
       <w:lvlText w:val=""/>
       <w:lvlJc w:val="left"/>
       <w:pPr>
@@ -9340,7 +9908,7 @@
         <w:rFonts w:ascii="Symbol" w:hAnsi="Symbol" w:hint="default"/>
       </w:rPr>
     </w:lvl>
-    <w:lvl w:ilvl="1" w:tplc="04090003" w:tentative="1">
+    <w:lvl w:ilvl="1" w:tplc="04090003">
       <w:start w:val="1"/>
       <w:numFmt w:val="bullet"/>
       <w:lvlText w:val="o"/>

</xml_diff>

<commit_message>
update splunk doc dates
</commit_message>
<xml_diff>
--- a/developer_guides/resilient-splunk-addon/Resilient Systems Splunk Add-On Guide.docx
+++ b/developer_guides/resilient-splunk-addon/Resilient Systems Splunk Add-On Guide.docx
@@ -600,7 +600,7 @@
         <w:rPr>
           <w:color w:val="FFFFFF" w:themeColor="background1"/>
         </w:rPr>
-        <w:t>January</w:t>
+        <w:t>February</w:t>
       </w:r>
       <w:r>
         <w:rPr>
@@ -898,7 +898,14 @@
                 <w:rFonts w:cs="Arial"/>
                 <w:szCs w:val="18"/>
               </w:rPr>
-              <w:t>January 2021</w:t>
+              <w:t>February</w:t>
+            </w:r>
+            <w:r>
+              <w:rPr>
+                <w:rFonts w:cs="Arial"/>
+                <w:szCs w:val="18"/>
+              </w:rPr>
+              <w:t xml:space="preserve"> 2021</w:t>
             </w:r>
           </w:p>
         </w:tc>
@@ -8215,7 +8222,7 @@
       <w:fldChar w:fldCharType="separate"/>
     </w:r>
     <w:r>
-      <w:t>January 2021</w:t>
+      <w:t>February 2021</w:t>
     </w:r>
     <w:r>
       <w:fldChar w:fldCharType="end"/>

</xml_diff>

<commit_message>
Update docs for 1.3.2 Add-on
</commit_message>
<xml_diff>
--- a/developer_guides/resilient-splunk-addon/Resilient Systems Splunk Add-On Guide.docx
+++ b/developer_guides/resilient-splunk-addon/Resilient Systems Splunk Add-On Guide.docx
@@ -1,6 +1,6 @@
 
 <file path=word/document.xml><?xml version="1.0" encoding="utf-8"?>
-<w:document xmlns:wpc="http://schemas.microsoft.com/office/word/2010/wordprocessingCanvas" xmlns:cx="http://schemas.microsoft.com/office/drawing/2014/chartex" xmlns:cx1="http://schemas.microsoft.com/office/drawing/2015/9/8/chartex" xmlns:cx2="http://schemas.microsoft.com/office/drawing/2015/10/21/chartex" xmlns:cx3="http://schemas.microsoft.com/office/drawing/2016/5/9/chartex" xmlns:cx4="http://schemas.microsoft.com/office/drawing/2016/5/10/chartex" xmlns:cx5="http://schemas.microsoft.com/office/drawing/2016/5/11/chartex" xmlns:cx6="http://schemas.microsoft.com/office/drawing/2016/5/12/chartex" xmlns:cx7="http://schemas.microsoft.com/office/drawing/2016/5/13/chartex" xmlns:cx8="http://schemas.microsoft.com/office/drawing/2016/5/14/chartex" xmlns:mc="http://schemas.openxmlformats.org/markup-compatibility/2006" xmlns:aink="http://schemas.microsoft.com/office/drawing/2016/ink" xmlns:am3d="http://schemas.microsoft.com/office/drawing/2017/model3d" xmlns:o="urn:schemas-microsoft-com:office:office" xmlns:r="http://schemas.openxmlformats.org/officeDocument/2006/relationships" xmlns:m="http://schemas.openxmlformats.org/officeDocument/2006/math" xmlns:v="urn:schemas-microsoft-com:vml" xmlns:wp14="http://schemas.microsoft.com/office/word/2010/wordprocessingDrawing" xmlns:wp="http://schemas.openxmlformats.org/drawingml/2006/wordprocessingDrawing" xmlns:w10="urn:schemas-microsoft-com:office:word" xmlns:w="http://schemas.openxmlformats.org/wordprocessingml/2006/main" xmlns:w14="http://schemas.microsoft.com/office/word/2010/wordml" xmlns:w15="http://schemas.microsoft.com/office/word/2012/wordml" xmlns:w16cex="http://schemas.microsoft.com/office/word/2018/wordml/cex" xmlns:w16cid="http://schemas.microsoft.com/office/word/2016/wordml/cid" xmlns:w16="http://schemas.microsoft.com/office/word/2018/wordml" xmlns:w16sdtdh="http://schemas.microsoft.com/office/word/2020/wordml/sdtdatahash" xmlns:w16se="http://schemas.microsoft.com/office/word/2015/wordml/symex" xmlns:wpg="http://schemas.microsoft.com/office/word/2010/wordprocessingGroup" xmlns:wpi="http://schemas.microsoft.com/office/word/2010/wordprocessingInk" xmlns:wne="http://schemas.microsoft.com/office/word/2006/wordml" xmlns:wps="http://schemas.microsoft.com/office/word/2010/wordprocessingShape" mc:Ignorable="w14 w15 w16se w16cid w16 w16cex w16sdtdh wp14">
+<w:document xmlns:wpc="http://schemas.microsoft.com/office/word/2010/wordprocessingCanvas" xmlns:cx="http://schemas.microsoft.com/office/drawing/2014/chartex" xmlns:cx1="http://schemas.microsoft.com/office/drawing/2015/9/8/chartex" xmlns:cx2="http://schemas.microsoft.com/office/drawing/2015/10/21/chartex" xmlns:cx3="http://schemas.microsoft.com/office/drawing/2016/5/9/chartex" xmlns:cx4="http://schemas.microsoft.com/office/drawing/2016/5/10/chartex" xmlns:cx5="http://schemas.microsoft.com/office/drawing/2016/5/11/chartex" xmlns:cx6="http://schemas.microsoft.com/office/drawing/2016/5/12/chartex" xmlns:cx7="http://schemas.microsoft.com/office/drawing/2016/5/13/chartex" xmlns:cx8="http://schemas.microsoft.com/office/drawing/2016/5/14/chartex" xmlns:mc="http://schemas.openxmlformats.org/markup-compatibility/2006" xmlns:aink="http://schemas.microsoft.com/office/drawing/2016/ink" xmlns:am3d="http://schemas.microsoft.com/office/drawing/2017/model3d" xmlns:o="urn:schemas-microsoft-com:office:office" xmlns:oel="http://schemas.microsoft.com/office/2019/extlst" xmlns:r="http://schemas.openxmlformats.org/officeDocument/2006/relationships" xmlns:m="http://schemas.openxmlformats.org/officeDocument/2006/math" xmlns:v="urn:schemas-microsoft-com:vml" xmlns:wp14="http://schemas.microsoft.com/office/word/2010/wordprocessingDrawing" xmlns:wp="http://schemas.openxmlformats.org/drawingml/2006/wordprocessingDrawing" xmlns:w10="urn:schemas-microsoft-com:office:word" xmlns:w="http://schemas.openxmlformats.org/wordprocessingml/2006/main" xmlns:w14="http://schemas.microsoft.com/office/word/2010/wordml" xmlns:w15="http://schemas.microsoft.com/office/word/2012/wordml" xmlns:w16cex="http://schemas.microsoft.com/office/word/2018/wordml/cex" xmlns:w16cid="http://schemas.microsoft.com/office/word/2016/wordml/cid" xmlns:w16="http://schemas.microsoft.com/office/word/2018/wordml" xmlns:w16sdtdh="http://schemas.microsoft.com/office/word/2020/wordml/sdtdatahash" xmlns:w16se="http://schemas.microsoft.com/office/word/2015/wordml/symex" xmlns:wpg="http://schemas.microsoft.com/office/word/2010/wordprocessingGroup" xmlns:wpi="http://schemas.microsoft.com/office/word/2010/wordprocessingInk" xmlns:wne="http://schemas.microsoft.com/office/word/2006/wordml" xmlns:wps="http://schemas.microsoft.com/office/word/2010/wordprocessingShape" mc:Ignorable="w14 w15 w16se w16cid w16 w16cex w16sdtdh wp14">
   <w:body>
     <w:p>
       <w:pPr>
@@ -91,7 +91,7 @@
           </mc:Choice>
           <mc:Fallback>
             <w:pict>
-              <v:rect w14:anchorId="2A1CBA56" id="Rectangle 9" o:spid="_x0000_s1026" style="position:absolute;margin-left:-36.65pt;margin-top:-53.35pt;width:612pt;height:810pt;z-index:-251658241;visibility:visible;mso-wrap-style:square;mso-width-percent:0;mso-height-percent:0;mso-wrap-distance-left:9pt;mso-wrap-distance-top:0;mso-wrap-distance-right:9pt;mso-wrap-distance-bottom:0;mso-position-horizontal:absolute;mso-position-horizontal-relative:margin;mso-position-vertical:absolute;mso-position-vertical-relative:text;mso-width-percent:0;mso-height-percent:0;mso-width-relative:margin;mso-height-relative:margin;v-text-anchor:middle" o:gfxdata="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" fillcolor="black [3213]" stroked="f" strokeweight="1pt">
+              <v:rect w14:anchorId="2A1CBA56" id="Rectangle 9" o:spid="_x0000_s1026" style="position:absolute;margin-left:-36.65pt;margin-top:-53.35pt;width:612pt;height:810pt;z-index:-251658241;visibility:visible;mso-wrap-style:square;mso-width-percent:0;mso-height-percent:0;mso-wrap-distance-left:9pt;mso-wrap-distance-top:0;mso-wrap-distance-right:9pt;mso-wrap-distance-bottom:0;mso-position-horizontal:absolute;mso-position-horizontal-relative:margin;mso-position-vertical:absolute;mso-position-vertical-relative:text;mso-width-percent:0;mso-height-percent:0;mso-width-relative:margin;mso-height-relative:margin;v-text-anchor:middle" o:gfxdata="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" fillcolor="black [3213]" stroked="f" strokeweight="1pt">
                 <v:textbox inset="0,0,0,0">
                   <w:txbxContent>
                     <w:p/>
@@ -299,22 +299,8 @@
           <w:sz w:val="44"/>
           <w:szCs w:val="44"/>
         </w:rPr>
-        <w:t>0</w:t>
-      </w:r>
-    </w:p>
-    <w:p>
-      <w:pPr>
-        <w:rPr>
-          <w:color w:val="FFFFFF" w:themeColor="background1"/>
-        </w:rPr>
-      </w:pPr>
-    </w:p>
-    <w:p>
-      <w:pPr>
-        <w:rPr>
-          <w:color w:val="FFFFFF" w:themeColor="background1"/>
-        </w:rPr>
-      </w:pPr>
+        <w:t>2</w:t>
+      </w:r>
     </w:p>
     <w:p>
       <w:pPr>
@@ -600,31 +586,19 @@
         <w:rPr>
           <w:color w:val="FFFFFF" w:themeColor="background1"/>
         </w:rPr>
-        <w:t>Novem</w:t>
+        <w:t xml:space="preserve">June 14, </w:t>
       </w:r>
       <w:r>
         <w:rPr>
           <w:color w:val="FFFFFF" w:themeColor="background1"/>
         </w:rPr>
-        <w:t>ber</w:t>
+        <w:t>202</w:t>
       </w:r>
       <w:r>
         <w:rPr>
           <w:color w:val="FFFFFF" w:themeColor="background1"/>
         </w:rPr>
-        <w:t xml:space="preserve"> </w:t>
-      </w:r>
-      <w:r>
-        <w:rPr>
-          <w:color w:val="FFFFFF" w:themeColor="background1"/>
-        </w:rPr>
-        <w:t>202</w:t>
-      </w:r>
-      <w:r>
-        <w:rPr>
-          <w:color w:val="FFFFFF" w:themeColor="background1"/>
-        </w:rPr>
-        <w:t>1</w:t>
+        <w:t>2</w:t>
       </w:r>
     </w:p>
     <w:p>
@@ -709,7 +683,7 @@
           <w:sz w:val="18"/>
           <w:szCs w:val="18"/>
         </w:rPr>
-        <w:t>1</w:t>
+        <w:t>2</w:t>
       </w:r>
       <w:r>
         <w:rPr>
@@ -897,7 +871,7 @@
                 <w:rFonts w:cs="Arial"/>
                 <w:szCs w:val="18"/>
               </w:rPr>
-              <w:t>0</w:t>
+              <w:t>2</w:t>
             </w:r>
           </w:p>
         </w:tc>
@@ -913,20 +887,29 @@
                 <w:szCs w:val="18"/>
               </w:rPr>
             </w:pPr>
+            <w:proofErr w:type="gramStart"/>
             <w:r>
               <w:rPr>
                 <w:rFonts w:cs="Arial"/>
                 <w:szCs w:val="18"/>
               </w:rPr>
-              <w:t>November</w:t>
+              <w:t xml:space="preserve">June </w:t>
             </w:r>
             <w:r>
               <w:rPr>
                 <w:rFonts w:cs="Arial"/>
                 <w:szCs w:val="18"/>
               </w:rPr>
-              <w:t xml:space="preserve"> 2021</w:t>
-            </w:r>
+              <w:t xml:space="preserve"> 202</w:t>
+            </w:r>
+            <w:r>
+              <w:rPr>
+                <w:rFonts w:cs="Arial"/>
+                <w:szCs w:val="18"/>
+              </w:rPr>
+              <w:t>2</w:t>
+            </w:r>
+            <w:proofErr w:type="gramEnd"/>
           </w:p>
         </w:tc>
         <w:tc>
@@ -946,6 +929,143 @@
                 <w:rFonts w:cs="Arial"/>
                 <w:szCs w:val="18"/>
               </w:rPr>
+              <w:t>Bug fix</w:t>
+            </w:r>
+            <w:r>
+              <w:rPr>
+                <w:rFonts w:cs="Arial"/>
+                <w:szCs w:val="18"/>
+              </w:rPr>
+              <w:t xml:space="preserve"> related to $ character in result tokens.</w:t>
+            </w:r>
+          </w:p>
+        </w:tc>
+      </w:tr>
+      <w:tr>
+        <w:tc>
+          <w:tcPr>
+            <w:tcW w:w="1001" w:type="dxa"/>
+          </w:tcPr>
+          <w:p>
+            <w:pPr>
+              <w:adjustRightInd w:val="0"/>
+              <w:rPr>
+                <w:rFonts w:cs="Arial"/>
+                <w:szCs w:val="18"/>
+              </w:rPr>
+            </w:pPr>
+            <w:r>
+              <w:rPr>
+                <w:rFonts w:cs="Arial"/>
+                <w:szCs w:val="18"/>
+              </w:rPr>
+              <w:t>1.3.1</w:t>
+            </w:r>
+          </w:p>
+        </w:tc>
+        <w:tc>
+          <w:tcPr>
+            <w:tcW w:w="1966" w:type="dxa"/>
+          </w:tcPr>
+          <w:p>
+            <w:pPr>
+              <w:adjustRightInd w:val="0"/>
+              <w:rPr>
+                <w:rFonts w:cs="Arial"/>
+                <w:szCs w:val="18"/>
+              </w:rPr>
+            </w:pPr>
+            <w:r>
+              <w:rPr>
+                <w:rFonts w:cs="Arial"/>
+                <w:szCs w:val="18"/>
+              </w:rPr>
+              <w:t>May 2022</w:t>
+            </w:r>
+          </w:p>
+        </w:tc>
+        <w:tc>
+          <w:tcPr>
+            <w:tcW w:w="6120" w:type="dxa"/>
+          </w:tcPr>
+          <w:p>
+            <w:pPr>
+              <w:adjustRightInd w:val="0"/>
+              <w:rPr>
+                <w:rFonts w:cs="Arial"/>
+                <w:szCs w:val="18"/>
+              </w:rPr>
+            </w:pPr>
+            <w:r>
+              <w:rPr>
+                <w:rFonts w:cs="Arial"/>
+                <w:szCs w:val="18"/>
+              </w:rPr>
+              <w:t>Bug fix: Escape special characters in search result tokens.</w:t>
+            </w:r>
+          </w:p>
+        </w:tc>
+      </w:tr>
+      <w:tr>
+        <w:tc>
+          <w:tcPr>
+            <w:tcW w:w="1001" w:type="dxa"/>
+          </w:tcPr>
+          <w:p>
+            <w:pPr>
+              <w:adjustRightInd w:val="0"/>
+              <w:rPr>
+                <w:rFonts w:cs="Arial"/>
+                <w:szCs w:val="18"/>
+              </w:rPr>
+            </w:pPr>
+            <w:r>
+              <w:rPr>
+                <w:rFonts w:cs="Arial"/>
+                <w:szCs w:val="18"/>
+              </w:rPr>
+              <w:t>1.3.0</w:t>
+            </w:r>
+          </w:p>
+        </w:tc>
+        <w:tc>
+          <w:tcPr>
+            <w:tcW w:w="1966" w:type="dxa"/>
+          </w:tcPr>
+          <w:p>
+            <w:pPr>
+              <w:adjustRightInd w:val="0"/>
+              <w:rPr>
+                <w:rFonts w:cs="Arial"/>
+                <w:szCs w:val="18"/>
+              </w:rPr>
+            </w:pPr>
+            <w:r>
+              <w:rPr>
+                <w:rFonts w:cs="Arial"/>
+                <w:szCs w:val="18"/>
+              </w:rPr>
+              <w:t>November 2021</w:t>
+            </w:r>
+          </w:p>
+        </w:tc>
+        <w:tc>
+          <w:tcPr>
+            <w:tcW w:w="6120" w:type="dxa"/>
+          </w:tcPr>
+          <w:p>
+            <w:pPr>
+              <w:adjustRightInd w:val="0"/>
+              <w:rPr>
+                <w:rFonts w:cs="Arial"/>
+                <w:szCs w:val="18"/>
+              </w:rPr>
+            </w:pPr>
+            <w:r>
+              <w:rPr>
+                <w:rFonts w:cs="Arial"/>
+                <w:szCs w:val="18"/>
+              </w:rPr>
               <w:t>Support for creating multiple add-on instances via shell script.</w:t>
             </w:r>
           </w:p>
@@ -1026,21 +1146,7 @@
                 <w:rFonts w:cs="Arial"/>
                 <w:szCs w:val="18"/>
               </w:rPr>
-              <w:t>User Guide updates for Cloud Pak for Security</w:t>
-            </w:r>
-            <w:r>
-              <w:rPr>
-                <w:rFonts w:cs="Arial"/>
-                <w:szCs w:val="18"/>
-              </w:rPr>
-              <w:t xml:space="preserve"> and SaaS</w:t>
-            </w:r>
-            <w:r>
-              <w:rPr>
-                <w:rFonts w:cs="Arial"/>
-                <w:szCs w:val="18"/>
-              </w:rPr>
-              <w:t>.</w:t>
+              <w:t>User Guide updates for Cloud Pak for Security and SaaS.</w:t>
             </w:r>
           </w:p>
         </w:tc>
@@ -4013,28 +4119,7 @@
             <w:rStyle w:val="Hyperlink"/>
             <w:szCs w:val="24"/>
           </w:rPr>
-          <w:t>Playbook De</w:t>
-        </w:r>
-        <w:r>
-          <w:rPr>
-            <w:rStyle w:val="Hyperlink"/>
-            <w:szCs w:val="24"/>
-          </w:rPr>
-          <w:t>s</w:t>
-        </w:r>
-        <w:r>
-          <w:rPr>
-            <w:rStyle w:val="Hyperlink"/>
-            <w:szCs w:val="24"/>
-          </w:rPr>
-          <w:t>i</w:t>
-        </w:r>
-        <w:r>
-          <w:rPr>
-            <w:rStyle w:val="Hyperlink"/>
-            <w:szCs w:val="24"/>
-          </w:rPr>
-          <w:t>gner Guide</w:t>
+          <w:t>Playbook Designer Guide</w:t>
         </w:r>
       </w:hyperlink>
       <w:r>
@@ -4156,53 +4241,16 @@
       <w:r>
         <w:t xml:space="preserve"> on-premises, you can download and install the add-on from </w:t>
       </w:r>
-      <w:r>
-        <w:rPr>
-          <w:szCs w:val="22"/>
-        </w:rPr>
-        <w:fldChar w:fldCharType="begin"/>
-      </w:r>
-      <w:r>
-        <w:rPr>
-          <w:szCs w:val="22"/>
-        </w:rPr>
-        <w:instrText>HYPERLINK "https://splunkbase.splunk.com/app/3861"</w:instrText>
-      </w:r>
-      <w:r>
-        <w:rPr>
-          <w:szCs w:val="22"/>
-        </w:rPr>
-      </w:r>
-      <w:r>
-        <w:rPr>
-          <w:szCs w:val="22"/>
-        </w:rPr>
-        <w:fldChar w:fldCharType="separate"/>
-      </w:r>
-      <w:r>
-        <w:rPr>
-          <w:rStyle w:val="Hyperlink"/>
-        </w:rPr>
-        <w:t>Splu</w:t>
-      </w:r>
-      <w:r>
-        <w:rPr>
-          <w:rStyle w:val="Hyperlink"/>
-        </w:rPr>
-        <w:t>n</w:t>
-      </w:r>
-      <w:r>
-        <w:rPr>
-          <w:rStyle w:val="Hyperlink"/>
-        </w:rPr>
-        <w:t>kbase</w:t>
-      </w:r>
-      <w:r>
-        <w:rPr>
-          <w:szCs w:val="22"/>
-        </w:rPr>
-        <w:fldChar w:fldCharType="end"/>
-      </w:r>
+      <w:hyperlink r:id="rId14" w:history="1">
+        <w:proofErr w:type="spellStart"/>
+        <w:r>
+          <w:rPr>
+            <w:rStyle w:val="Hyperlink"/>
+          </w:rPr>
+          <w:t>Splunkbase</w:t>
+        </w:r>
+        <w:proofErr w:type="spellEnd"/>
+      </w:hyperlink>
       <w:r>
         <w:t>. Alternatively, you can request an installer from IBM Resilient.</w:t>
       </w:r>
@@ -4212,7 +4260,21 @@
         <w:pStyle w:val="Body"/>
       </w:pPr>
       <w:r>
-        <w:t>After installing the add-on and restarting Splunk, navigate back to the App</w:t>
+        <w:t xml:space="preserve">After installing the add-on </w:t>
+      </w:r>
+      <w:r>
+        <w:t xml:space="preserve">in a </w:t>
+      </w:r>
+      <w:proofErr w:type="spellStart"/>
+      <w:r>
+        <w:t>stand alone</w:t>
+      </w:r>
+      <w:proofErr w:type="spellEnd"/>
+      <w:r>
+        <w:t xml:space="preserve"> or a search head cluster environment </w:t>
+      </w:r>
+      <w:r>
+        <w:t>and restarting Splunk, navigate back to the App</w:t>
       </w:r>
       <w:r>
         <w:t>s</w:t>
@@ -4269,15 +4331,7 @@
         <w:t>ubmit</w:t>
       </w:r>
       <w:r>
-        <w:t xml:space="preserve">. When you save, the </w:t>
-      </w:r>
-      <w:proofErr w:type="gramStart"/>
-      <w:r>
-        <w:t>Set Up</w:t>
-      </w:r>
-      <w:proofErr w:type="gramEnd"/>
-      <w:r>
-        <w:t xml:space="preserve"> program performs the following:</w:t>
+        <w:t>. When you save, the Set Up program performs the following:</w:t>
       </w:r>
     </w:p>
     <w:p>
@@ -4297,9 +4351,6 @@
           <w:numId w:val="0"/>
         </w:numPr>
         <w:ind w:left="720"/>
-        <w:rPr>
-          <w:rFonts w:cs="Arial"/>
-        </w:rPr>
       </w:pPr>
       <w:r>
         <w:rPr>
@@ -4321,6 +4372,49 @@
       </w:r>
       <w:r>
         <w:t xml:space="preserve"> fields. </w:t>
+      </w:r>
+    </w:p>
+    <w:p>
+      <w:pPr>
+        <w:pStyle w:val="ListBullet"/>
+        <w:numPr>
+          <w:ilvl w:val="0"/>
+          <w:numId w:val="0"/>
+        </w:numPr>
+        <w:ind w:left="720"/>
+      </w:pPr>
+      <w:r>
+        <w:rPr>
+          <w:b/>
+        </w:rPr>
+        <w:t>N</w:t>
+      </w:r>
+      <w:r>
+        <w:rPr>
+          <w:b/>
+        </w:rPr>
+        <w:t>ote</w:t>
+      </w:r>
+      <w:r>
+        <w:t xml:space="preserve">: If </w:t>
+      </w:r>
+      <w:r>
+        <w:t xml:space="preserve">running in a search head cluster environment, Set Up </w:t>
+      </w:r>
+      <w:r>
+        <w:t>only needs</w:t>
+      </w:r>
+      <w:r>
+        <w:t xml:space="preserve"> to be executed on one search </w:t>
+      </w:r>
+      <w:r>
+        <w:t>head member.  Set Up information is replicated to each of the other search head members</w:t>
+      </w:r>
+      <w:r>
+        <w:t xml:space="preserve"> after </w:t>
+      </w:r>
+      <w:r>
+        <w:t>hitting Submit with successful completion.</w:t>
       </w:r>
     </w:p>
     <w:p>
@@ -4467,7 +4561,7 @@
                     <pic:cNvPicPr/>
                   </pic:nvPicPr>
                   <pic:blipFill>
-                    <a:blip r:embed="rId14">
+                    <a:blip r:embed="rId15">
                       <a:extLst>
                         <a:ext uri="{28A0092B-C50C-407E-A947-70E740481C1C}">
                           <a14:useLocalDpi xmlns:a14="http://schemas.microsoft.com/office/drawing/2010/main" val="0"/>
@@ -4719,6 +4813,7 @@
           <w:b/>
           <w:bCs/>
         </w:rPr>
+        <w:lastRenderedPageBreak/>
         <w:t>Allow Duplicate Incidents</w:t>
       </w:r>
       <w:r>
@@ -4856,21 +4951,7 @@
             <w:rStyle w:val="Hyperlink"/>
             <w:szCs w:val="24"/>
           </w:rPr>
-          <w:t xml:space="preserve"> for </w:t>
-        </w:r>
-        <w:r>
-          <w:rPr>
-            <w:rStyle w:val="Hyperlink"/>
-            <w:szCs w:val="24"/>
-          </w:rPr>
-          <w:t>N</w:t>
-        </w:r>
-        <w:r>
-          <w:rPr>
-            <w:rStyle w:val="Hyperlink"/>
-            <w:szCs w:val="24"/>
-          </w:rPr>
-          <w:t>otable Events</w:t>
+          <w:t xml:space="preserve"> for Notable Events</w:t>
         </w:r>
       </w:hyperlink>
       <w:r>
@@ -4894,7 +4975,6 @@
           <w:b/>
           <w:bCs/>
         </w:rPr>
-        <w:lastRenderedPageBreak/>
         <w:t>Use API Keys</w:t>
       </w:r>
       <w:r>
@@ -5458,30 +5538,14 @@
         </w:rPr>
         <w:t xml:space="preserve">particular alert search, the </w:t>
       </w:r>
-      <w:hyperlink r:id="rId15" w:history="1">
+      <w:hyperlink r:id="rId16" w:history="1">
         <w:r>
           <w:rPr>
             <w:rStyle w:val="Hyperlink"/>
             <w:rFonts w:cs="Arial"/>
             <w:szCs w:val="20"/>
           </w:rPr>
-          <w:t>Spl</w:t>
-        </w:r>
-        <w:r>
-          <w:rPr>
-            <w:rStyle w:val="Hyperlink"/>
-            <w:rFonts w:cs="Arial"/>
-            <w:szCs w:val="20"/>
-          </w:rPr>
-          <w:t>u</w:t>
-        </w:r>
-        <w:r>
-          <w:rPr>
-            <w:rStyle w:val="Hyperlink"/>
-            <w:rFonts w:cs="Arial"/>
-            <w:szCs w:val="20"/>
-          </w:rPr>
-          <w:t>nk documentation</w:t>
+          <w:t>Splunk documentation</w:t>
         </w:r>
       </w:hyperlink>
       <w:r>
@@ -5555,7 +5619,7 @@
                     <pic:cNvPicPr/>
                   </pic:nvPicPr>
                   <pic:blipFill>
-                    <a:blip r:embed="rId16">
+                    <a:blip r:embed="rId17">
                       <a:extLst>
                         <a:ext uri="{28A0092B-C50C-407E-A947-70E740481C1C}">
                           <a14:useLocalDpi xmlns:a14="http://schemas.microsoft.com/office/drawing/2010/main" val="0"/>
@@ -5608,7 +5672,7 @@
                     <pic:cNvPicPr/>
                   </pic:nvPicPr>
                   <pic:blipFill>
-                    <a:blip r:embed="rId17">
+                    <a:blip r:embed="rId18">
                       <a:extLst>
                         <a:ext uri="{28A0092B-C50C-407E-A947-70E740481C1C}">
                           <a14:useLocalDpi xmlns:a14="http://schemas.microsoft.com/office/drawing/2010/main" val="0"/>
@@ -6081,7 +6145,7 @@
                     <pic:cNvPicPr/>
                   </pic:nvPicPr>
                   <pic:blipFill>
-                    <a:blip r:embed="rId18">
+                    <a:blip r:embed="rId19">
                       <a:extLst>
                         <a:ext uri="{28A0092B-C50C-407E-A947-70E740481C1C}">
                           <a14:useLocalDpi xmlns:a14="http://schemas.microsoft.com/office/drawing/2010/main" val="0"/>
@@ -6188,7 +6252,7 @@
                     <pic:cNvPicPr/>
                   </pic:nvPicPr>
                   <pic:blipFill>
-                    <a:blip r:embed="rId19">
+                    <a:blip r:embed="rId20">
                       <a:extLst>
                         <a:ext uri="{28A0092B-C50C-407E-A947-70E740481C1C}">
                           <a14:useLocalDpi xmlns:a14="http://schemas.microsoft.com/office/drawing/2010/main" val="0"/>
@@ -6520,7 +6584,7 @@
                     <pic:cNvPicPr/>
                   </pic:nvPicPr>
                   <pic:blipFill>
-                    <a:blip r:embed="rId20">
+                    <a:blip r:embed="rId21">
                       <a:extLst>
                         <a:ext uri="{28A0092B-C50C-407E-A947-70E740481C1C}">
                           <a14:useLocalDpi xmlns:a14="http://schemas.microsoft.com/office/drawing/2010/main" val="0"/>
@@ -6601,7 +6665,7 @@
                     <pic:cNvPicPr/>
                   </pic:nvPicPr>
                   <pic:blipFill>
-                    <a:blip r:embed="rId21">
+                    <a:blip r:embed="rId22">
                       <a:extLst>
                         <a:ext uri="{28A0092B-C50C-407E-A947-70E740481C1C}">
                           <a14:useLocalDpi xmlns:a14="http://schemas.microsoft.com/office/drawing/2010/main" val="0"/>
@@ -6712,7 +6776,7 @@
                     <pic:cNvPicPr/>
                   </pic:nvPicPr>
                   <pic:blipFill>
-                    <a:blip r:embed="rId22">
+                    <a:blip r:embed="rId23">
                       <a:extLst>
                         <a:ext uri="{28A0092B-C50C-407E-A947-70E740481C1C}">
                           <a14:useLocalDpi xmlns:a14="http://schemas.microsoft.com/office/drawing/2010/main" val="0"/>
@@ -6837,7 +6901,7 @@
                     <pic:cNvPicPr/>
                   </pic:nvPicPr>
                   <pic:blipFill>
-                    <a:blip r:embed="rId23">
+                    <a:blip r:embed="rId24">
                       <a:extLst>
                         <a:ext uri="{28A0092B-C50C-407E-A947-70E740481C1C}">
                           <a14:useLocalDpi xmlns:a14="http://schemas.microsoft.com/office/drawing/2010/main" val="0"/>
@@ -6974,7 +7038,7 @@
                     <pic:cNvPicPr/>
                   </pic:nvPicPr>
                   <pic:blipFill>
-                    <a:blip r:embed="rId24">
+                    <a:blip r:embed="rId25">
                       <a:extLst>
                         <a:ext uri="{28A0092B-C50C-407E-A947-70E740481C1C}">
                           <a14:useLocalDpi xmlns:a14="http://schemas.microsoft.com/office/drawing/2010/main" val="0"/>
@@ -7145,7 +7209,7 @@
                     <pic:cNvPicPr/>
                   </pic:nvPicPr>
                   <pic:blipFill>
-                    <a:blip r:embed="rId25">
+                    <a:blip r:embed="rId26">
                       <a:extLst>
                         <a:ext uri="{28A0092B-C50C-407E-A947-70E740481C1C}">
                           <a14:useLocalDpi xmlns:a14="http://schemas.microsoft.com/office/drawing/2010/main" val="0"/>
@@ -7219,7 +7283,7 @@
       <w:r>
         <w:t xml:space="preserve">as described in the </w:t>
       </w:r>
-      <w:hyperlink r:id="rId26" w:history="1">
+      <w:hyperlink r:id="rId27" w:history="1">
         <w:r>
           <w:rPr>
             <w:rStyle w:val="Hyperlink"/>
@@ -7575,7 +7639,7 @@
                     <pic:cNvPicPr/>
                   </pic:nvPicPr>
                   <pic:blipFill>
-                    <a:blip r:embed="rId18">
+                    <a:blip r:embed="rId19">
                       <a:extLst>
                         <a:ext uri="{28A0092B-C50C-407E-A947-70E740481C1C}">
                           <a14:useLocalDpi xmlns:a14="http://schemas.microsoft.com/office/drawing/2010/main" val="0"/>
@@ -7670,7 +7734,7 @@
                     <pic:cNvPicPr/>
                   </pic:nvPicPr>
                   <pic:blipFill>
-                    <a:blip r:embed="rId19">
+                    <a:blip r:embed="rId20">
                       <a:extLst>
                         <a:ext uri="{28A0092B-C50C-407E-A947-70E740481C1C}">
                           <a14:useLocalDpi xmlns:a14="http://schemas.microsoft.com/office/drawing/2010/main" val="0"/>
@@ -7886,7 +7950,7 @@
                     <pic:cNvPicPr/>
                   </pic:nvPicPr>
                   <pic:blipFill>
-                    <a:blip r:embed="rId27">
+                    <a:blip r:embed="rId28">
                       <a:extLst>
                         <a:ext uri="{28A0092B-C50C-407E-A947-70E740481C1C}">
                           <a14:useLocalDpi xmlns:a14="http://schemas.microsoft.com/office/drawing/2010/main" val="0"/>
@@ -8244,7 +8308,7 @@
                     <pic:cNvPicPr/>
                   </pic:nvPicPr>
                   <pic:blipFill>
-                    <a:blip r:embed="rId28">
+                    <a:blip r:embed="rId29">
                       <a:extLst>
                         <a:ext uri="{28A0092B-C50C-407E-A947-70E740481C1C}">
                           <a14:useLocalDpi xmlns:a14="http://schemas.microsoft.com/office/drawing/2010/main" val="0"/>
@@ -8389,7 +8453,7 @@
                     <pic:cNvPicPr/>
                   </pic:nvPicPr>
                   <pic:blipFill>
-                    <a:blip r:embed="rId29">
+                    <a:blip r:embed="rId30">
                       <a:extLst>
                         <a:ext uri="{28A0092B-C50C-407E-A947-70E740481C1C}">
                           <a14:useLocalDpi xmlns:a14="http://schemas.microsoft.com/office/drawing/2010/main" val="0"/>
@@ -8799,7 +8863,7 @@
                     </pic:cNvPicPr>
                   </pic:nvPicPr>
                   <pic:blipFill>
-                    <a:blip r:embed="rId30">
+                    <a:blip r:embed="rId31">
                       <a:extLst>
                         <a:ext uri="{28A0092B-C50C-407E-A947-70E740481C1C}">
                           <a14:useLocalDpi xmlns:a14="http://schemas.microsoft.com/office/drawing/2010/main" val="0"/>
@@ -8995,7 +9059,7 @@
       <w:r>
         <w:t xml:space="preserve">go to </w:t>
       </w:r>
-      <w:hyperlink r:id="rId31" w:history="1">
+      <w:hyperlink r:id="rId32" w:history="1">
         <w:r>
           <w:rPr>
             <w:rStyle w:val="Hyperlink"/>
@@ -9143,7 +9207,7 @@
 </file>
 
 <file path=word/endnotes.xml><?xml version="1.0" encoding="utf-8"?>
-<w:endnotes xmlns:wpc="http://schemas.microsoft.com/office/word/2010/wordprocessingCanvas" xmlns:cx="http://schemas.microsoft.com/office/drawing/2014/chartex" xmlns:cx1="http://schemas.microsoft.com/office/drawing/2015/9/8/chartex" xmlns:cx2="http://schemas.microsoft.com/office/drawing/2015/10/21/chartex" xmlns:cx3="http://schemas.microsoft.com/office/drawing/2016/5/9/chartex" xmlns:cx4="http://schemas.microsoft.com/office/drawing/2016/5/10/chartex" xmlns:cx5="http://schemas.microsoft.com/office/drawing/2016/5/11/chartex" xmlns:cx6="http://schemas.microsoft.com/office/drawing/2016/5/12/chartex" xmlns:cx7="http://schemas.microsoft.com/office/drawing/2016/5/13/chartex" xmlns:cx8="http://schemas.microsoft.com/office/drawing/2016/5/14/chartex" xmlns:mc="http://schemas.openxmlformats.org/markup-compatibility/2006" xmlns:aink="http://schemas.microsoft.com/office/drawing/2016/ink" xmlns:am3d="http://schemas.microsoft.com/office/drawing/2017/model3d" xmlns:o="urn:schemas-microsoft-com:office:office" xmlns:r="http://schemas.openxmlformats.org/officeDocument/2006/relationships" xmlns:m="http://schemas.openxmlformats.org/officeDocument/2006/math" xmlns:v="urn:schemas-microsoft-com:vml" xmlns:wp14="http://schemas.microsoft.com/office/word/2010/wordprocessingDrawing" xmlns:wp="http://schemas.openxmlformats.org/drawingml/2006/wordprocessingDrawing" xmlns:w10="urn:schemas-microsoft-com:office:word" xmlns:w="http://schemas.openxmlformats.org/wordprocessingml/2006/main" xmlns:w14="http://schemas.microsoft.com/office/word/2010/wordml" xmlns:w15="http://schemas.microsoft.com/office/word/2012/wordml" xmlns:w16cex="http://schemas.microsoft.com/office/word/2018/wordml/cex" xmlns:w16cid="http://schemas.microsoft.com/office/word/2016/wordml/cid" xmlns:w16="http://schemas.microsoft.com/office/word/2018/wordml" xmlns:w16sdtdh="http://schemas.microsoft.com/office/word/2020/wordml/sdtdatahash" xmlns:w16se="http://schemas.microsoft.com/office/word/2015/wordml/symex" xmlns:wpg="http://schemas.microsoft.com/office/word/2010/wordprocessingGroup" xmlns:wpi="http://schemas.microsoft.com/office/word/2010/wordprocessingInk" xmlns:wne="http://schemas.microsoft.com/office/word/2006/wordml" xmlns:wps="http://schemas.microsoft.com/office/word/2010/wordprocessingShape" mc:Ignorable="w14 w15 w16se w16cid w16 w16cex w16sdtdh wp14">
+<w:endnotes xmlns:wpc="http://schemas.microsoft.com/office/word/2010/wordprocessingCanvas" xmlns:cx="http://schemas.microsoft.com/office/drawing/2014/chartex" xmlns:cx1="http://schemas.microsoft.com/office/drawing/2015/9/8/chartex" xmlns:cx2="http://schemas.microsoft.com/office/drawing/2015/10/21/chartex" xmlns:cx3="http://schemas.microsoft.com/office/drawing/2016/5/9/chartex" xmlns:cx4="http://schemas.microsoft.com/office/drawing/2016/5/10/chartex" xmlns:cx5="http://schemas.microsoft.com/office/drawing/2016/5/11/chartex" xmlns:cx6="http://schemas.microsoft.com/office/drawing/2016/5/12/chartex" xmlns:cx7="http://schemas.microsoft.com/office/drawing/2016/5/13/chartex" xmlns:cx8="http://schemas.microsoft.com/office/drawing/2016/5/14/chartex" xmlns:mc="http://schemas.openxmlformats.org/markup-compatibility/2006" xmlns:aink="http://schemas.microsoft.com/office/drawing/2016/ink" xmlns:am3d="http://schemas.microsoft.com/office/drawing/2017/model3d" xmlns:o="urn:schemas-microsoft-com:office:office" xmlns:oel="http://schemas.microsoft.com/office/2019/extlst" xmlns:r="http://schemas.openxmlformats.org/officeDocument/2006/relationships" xmlns:m="http://schemas.openxmlformats.org/officeDocument/2006/math" xmlns:v="urn:schemas-microsoft-com:vml" xmlns:wp14="http://schemas.microsoft.com/office/word/2010/wordprocessingDrawing" xmlns:wp="http://schemas.openxmlformats.org/drawingml/2006/wordprocessingDrawing" xmlns:w10="urn:schemas-microsoft-com:office:word" xmlns:w="http://schemas.openxmlformats.org/wordprocessingml/2006/main" xmlns:w14="http://schemas.microsoft.com/office/word/2010/wordml" xmlns:w15="http://schemas.microsoft.com/office/word/2012/wordml" xmlns:w16cex="http://schemas.microsoft.com/office/word/2018/wordml/cex" xmlns:w16cid="http://schemas.microsoft.com/office/word/2016/wordml/cid" xmlns:w16="http://schemas.microsoft.com/office/word/2018/wordml" xmlns:w16sdtdh="http://schemas.microsoft.com/office/word/2020/wordml/sdtdatahash" xmlns:w16se="http://schemas.microsoft.com/office/word/2015/wordml/symex" xmlns:wpg="http://schemas.microsoft.com/office/word/2010/wordprocessingGroup" xmlns:wpi="http://schemas.microsoft.com/office/word/2010/wordprocessingInk" xmlns:wne="http://schemas.microsoft.com/office/word/2006/wordml" xmlns:wps="http://schemas.microsoft.com/office/word/2010/wordprocessingShape" mc:Ignorable="w14 w15 w16se w16cid w16 w16cex w16sdtdh wp14">
   <w:endnote w:type="separator" w:id="-1">
     <w:p>
       <w:r>
@@ -9162,7 +9226,7 @@
 </file>
 
 <file path=word/footer1.xml><?xml version="1.0" encoding="utf-8"?>
-<w:ftr xmlns:wpc="http://schemas.microsoft.com/office/word/2010/wordprocessingCanvas" xmlns:cx="http://schemas.microsoft.com/office/drawing/2014/chartex" xmlns:cx1="http://schemas.microsoft.com/office/drawing/2015/9/8/chartex" xmlns:cx2="http://schemas.microsoft.com/office/drawing/2015/10/21/chartex" xmlns:cx3="http://schemas.microsoft.com/office/drawing/2016/5/9/chartex" xmlns:cx4="http://schemas.microsoft.com/office/drawing/2016/5/10/chartex" xmlns:cx5="http://schemas.microsoft.com/office/drawing/2016/5/11/chartex" xmlns:cx6="http://schemas.microsoft.com/office/drawing/2016/5/12/chartex" xmlns:cx7="http://schemas.microsoft.com/office/drawing/2016/5/13/chartex" xmlns:cx8="http://schemas.microsoft.com/office/drawing/2016/5/14/chartex" xmlns:mc="http://schemas.openxmlformats.org/markup-compatibility/2006" xmlns:aink="http://schemas.microsoft.com/office/drawing/2016/ink" xmlns:am3d="http://schemas.microsoft.com/office/drawing/2017/model3d" xmlns:o="urn:schemas-microsoft-com:office:office" xmlns:r="http://schemas.openxmlformats.org/officeDocument/2006/relationships" xmlns:m="http://schemas.openxmlformats.org/officeDocument/2006/math" xmlns:v="urn:schemas-microsoft-com:vml" xmlns:wp14="http://schemas.microsoft.com/office/word/2010/wordprocessingDrawing" xmlns:wp="http://schemas.openxmlformats.org/drawingml/2006/wordprocessingDrawing" xmlns:w10="urn:schemas-microsoft-com:office:word" xmlns:w="http://schemas.openxmlformats.org/wordprocessingml/2006/main" xmlns:w14="http://schemas.microsoft.com/office/word/2010/wordml" xmlns:w15="http://schemas.microsoft.com/office/word/2012/wordml" xmlns:w16cex="http://schemas.microsoft.com/office/word/2018/wordml/cex" xmlns:w16cid="http://schemas.microsoft.com/office/word/2016/wordml/cid" xmlns:w16="http://schemas.microsoft.com/office/word/2018/wordml" xmlns:w16sdtdh="http://schemas.microsoft.com/office/word/2020/wordml/sdtdatahash" xmlns:w16se="http://schemas.microsoft.com/office/word/2015/wordml/symex" xmlns:wpg="http://schemas.microsoft.com/office/word/2010/wordprocessingGroup" xmlns:wpi="http://schemas.microsoft.com/office/word/2010/wordprocessingInk" xmlns:wne="http://schemas.microsoft.com/office/word/2006/wordml" xmlns:wps="http://schemas.microsoft.com/office/word/2010/wordprocessingShape" mc:Ignorable="w14 w15 w16se w16cid w16 w16cex w16sdtdh wp14">
+<w:ftr xmlns:wpc="http://schemas.microsoft.com/office/word/2010/wordprocessingCanvas" xmlns:cx="http://schemas.microsoft.com/office/drawing/2014/chartex" xmlns:cx1="http://schemas.microsoft.com/office/drawing/2015/9/8/chartex" xmlns:cx2="http://schemas.microsoft.com/office/drawing/2015/10/21/chartex" xmlns:cx3="http://schemas.microsoft.com/office/drawing/2016/5/9/chartex" xmlns:cx4="http://schemas.microsoft.com/office/drawing/2016/5/10/chartex" xmlns:cx5="http://schemas.microsoft.com/office/drawing/2016/5/11/chartex" xmlns:cx6="http://schemas.microsoft.com/office/drawing/2016/5/12/chartex" xmlns:cx7="http://schemas.microsoft.com/office/drawing/2016/5/13/chartex" xmlns:cx8="http://schemas.microsoft.com/office/drawing/2016/5/14/chartex" xmlns:mc="http://schemas.openxmlformats.org/markup-compatibility/2006" xmlns:aink="http://schemas.microsoft.com/office/drawing/2016/ink" xmlns:am3d="http://schemas.microsoft.com/office/drawing/2017/model3d" xmlns:o="urn:schemas-microsoft-com:office:office" xmlns:oel="http://schemas.microsoft.com/office/2019/extlst" xmlns:r="http://schemas.openxmlformats.org/officeDocument/2006/relationships" xmlns:m="http://schemas.openxmlformats.org/officeDocument/2006/math" xmlns:v="urn:schemas-microsoft-com:vml" xmlns:wp14="http://schemas.microsoft.com/office/word/2010/wordprocessingDrawing" xmlns:wp="http://schemas.openxmlformats.org/drawingml/2006/wordprocessingDrawing" xmlns:w10="urn:schemas-microsoft-com:office:word" xmlns:w="http://schemas.openxmlformats.org/wordprocessingml/2006/main" xmlns:w14="http://schemas.microsoft.com/office/word/2010/wordml" xmlns:w15="http://schemas.microsoft.com/office/word/2012/wordml" xmlns:w16cex="http://schemas.microsoft.com/office/word/2018/wordml/cex" xmlns:w16cid="http://schemas.microsoft.com/office/word/2016/wordml/cid" xmlns:w16="http://schemas.microsoft.com/office/word/2018/wordml" xmlns:w16sdtdh="http://schemas.microsoft.com/office/word/2020/wordml/sdtdatahash" xmlns:w16se="http://schemas.microsoft.com/office/word/2015/wordml/symex" xmlns:wpg="http://schemas.microsoft.com/office/word/2010/wordprocessingGroup" xmlns:wpi="http://schemas.microsoft.com/office/word/2010/wordprocessingInk" xmlns:wne="http://schemas.microsoft.com/office/word/2006/wordml" xmlns:wps="http://schemas.microsoft.com/office/word/2010/wordprocessingShape" mc:Ignorable="w14 w15 w16se w16cid w16 w16cex w16sdtdh wp14">
   <w:p>
     <w:pPr>
       <w:pStyle w:val="IBMTextStyle1"/>
@@ -9183,7 +9247,7 @@
       <w:fldChar w:fldCharType="separate"/>
     </w:r>
     <w:r>
-      <w:t>November 2021</w:t>
+      <w:t>June 2022</w:t>
     </w:r>
     <w:r>
       <w:fldChar w:fldCharType="end"/>
@@ -9212,7 +9276,7 @@
 </file>
 
 <file path=word/footnotes.xml><?xml version="1.0" encoding="utf-8"?>
-<w:footnotes xmlns:wpc="http://schemas.microsoft.com/office/word/2010/wordprocessingCanvas" xmlns:cx="http://schemas.microsoft.com/office/drawing/2014/chartex" xmlns:cx1="http://schemas.microsoft.com/office/drawing/2015/9/8/chartex" xmlns:cx2="http://schemas.microsoft.com/office/drawing/2015/10/21/chartex" xmlns:cx3="http://schemas.microsoft.com/office/drawing/2016/5/9/chartex" xmlns:cx4="http://schemas.microsoft.com/office/drawing/2016/5/10/chartex" xmlns:cx5="http://schemas.microsoft.com/office/drawing/2016/5/11/chartex" xmlns:cx6="http://schemas.microsoft.com/office/drawing/2016/5/12/chartex" xmlns:cx7="http://schemas.microsoft.com/office/drawing/2016/5/13/chartex" xmlns:cx8="http://schemas.microsoft.com/office/drawing/2016/5/14/chartex" xmlns:mc="http://schemas.openxmlformats.org/markup-compatibility/2006" xmlns:aink="http://schemas.microsoft.com/office/drawing/2016/ink" xmlns:am3d="http://schemas.microsoft.com/office/drawing/2017/model3d" xmlns:o="urn:schemas-microsoft-com:office:office" xmlns:r="http://schemas.openxmlformats.org/officeDocument/2006/relationships" xmlns:m="http://schemas.openxmlformats.org/officeDocument/2006/math" xmlns:v="urn:schemas-microsoft-com:vml" xmlns:wp14="http://schemas.microsoft.com/office/word/2010/wordprocessingDrawing" xmlns:wp="http://schemas.openxmlformats.org/drawingml/2006/wordprocessingDrawing" xmlns:w10="urn:schemas-microsoft-com:office:word" xmlns:w="http://schemas.openxmlformats.org/wordprocessingml/2006/main" xmlns:w14="http://schemas.microsoft.com/office/word/2010/wordml" xmlns:w15="http://schemas.microsoft.com/office/word/2012/wordml" xmlns:w16cex="http://schemas.microsoft.com/office/word/2018/wordml/cex" xmlns:w16cid="http://schemas.microsoft.com/office/word/2016/wordml/cid" xmlns:w16="http://schemas.microsoft.com/office/word/2018/wordml" xmlns:w16sdtdh="http://schemas.microsoft.com/office/word/2020/wordml/sdtdatahash" xmlns:w16se="http://schemas.microsoft.com/office/word/2015/wordml/symex" xmlns:wpg="http://schemas.microsoft.com/office/word/2010/wordprocessingGroup" xmlns:wpi="http://schemas.microsoft.com/office/word/2010/wordprocessingInk" xmlns:wne="http://schemas.microsoft.com/office/word/2006/wordml" xmlns:wps="http://schemas.microsoft.com/office/word/2010/wordprocessingShape" mc:Ignorable="w14 w15 w16se w16cid w16 w16cex w16sdtdh wp14">
+<w:footnotes xmlns:wpc="http://schemas.microsoft.com/office/word/2010/wordprocessingCanvas" xmlns:cx="http://schemas.microsoft.com/office/drawing/2014/chartex" xmlns:cx1="http://schemas.microsoft.com/office/drawing/2015/9/8/chartex" xmlns:cx2="http://schemas.microsoft.com/office/drawing/2015/10/21/chartex" xmlns:cx3="http://schemas.microsoft.com/office/drawing/2016/5/9/chartex" xmlns:cx4="http://schemas.microsoft.com/office/drawing/2016/5/10/chartex" xmlns:cx5="http://schemas.microsoft.com/office/drawing/2016/5/11/chartex" xmlns:cx6="http://schemas.microsoft.com/office/drawing/2016/5/12/chartex" xmlns:cx7="http://schemas.microsoft.com/office/drawing/2016/5/13/chartex" xmlns:cx8="http://schemas.microsoft.com/office/drawing/2016/5/14/chartex" xmlns:mc="http://schemas.openxmlformats.org/markup-compatibility/2006" xmlns:aink="http://schemas.microsoft.com/office/drawing/2016/ink" xmlns:am3d="http://schemas.microsoft.com/office/drawing/2017/model3d" xmlns:o="urn:schemas-microsoft-com:office:office" xmlns:oel="http://schemas.microsoft.com/office/2019/extlst" xmlns:r="http://schemas.openxmlformats.org/officeDocument/2006/relationships" xmlns:m="http://schemas.openxmlformats.org/officeDocument/2006/math" xmlns:v="urn:schemas-microsoft-com:vml" xmlns:wp14="http://schemas.microsoft.com/office/word/2010/wordprocessingDrawing" xmlns:wp="http://schemas.openxmlformats.org/drawingml/2006/wordprocessingDrawing" xmlns:w10="urn:schemas-microsoft-com:office:word" xmlns:w="http://schemas.openxmlformats.org/wordprocessingml/2006/main" xmlns:w14="http://schemas.microsoft.com/office/word/2010/wordml" xmlns:w15="http://schemas.microsoft.com/office/word/2012/wordml" xmlns:w16cex="http://schemas.microsoft.com/office/word/2018/wordml/cex" xmlns:w16cid="http://schemas.microsoft.com/office/word/2016/wordml/cid" xmlns:w16="http://schemas.microsoft.com/office/word/2018/wordml" xmlns:w16sdtdh="http://schemas.microsoft.com/office/word/2020/wordml/sdtdatahash" xmlns:w16se="http://schemas.microsoft.com/office/word/2015/wordml/symex" xmlns:wpg="http://schemas.microsoft.com/office/word/2010/wordprocessingGroup" xmlns:wpi="http://schemas.microsoft.com/office/word/2010/wordprocessingInk" xmlns:wne="http://schemas.microsoft.com/office/word/2006/wordml" xmlns:wps="http://schemas.microsoft.com/office/word/2010/wordprocessingShape" mc:Ignorable="w14 w15 w16se w16cid w16 w16cex w16sdtdh wp14">
   <w:footnote w:type="separator" w:id="-1">
     <w:p>
       <w:r>
@@ -9231,7 +9295,7 @@
 </file>
 
 <file path=word/numbering.xml><?xml version="1.0" encoding="utf-8"?>
-<w:numbering xmlns:wpc="http://schemas.microsoft.com/office/word/2010/wordprocessingCanvas" xmlns:cx="http://schemas.microsoft.com/office/drawing/2014/chartex" xmlns:cx1="http://schemas.microsoft.com/office/drawing/2015/9/8/chartex" xmlns:cx2="http://schemas.microsoft.com/office/drawing/2015/10/21/chartex" xmlns:cx3="http://schemas.microsoft.com/office/drawing/2016/5/9/chartex" xmlns:cx4="http://schemas.microsoft.com/office/drawing/2016/5/10/chartex" xmlns:cx5="http://schemas.microsoft.com/office/drawing/2016/5/11/chartex" xmlns:cx6="http://schemas.microsoft.com/office/drawing/2016/5/12/chartex" xmlns:cx7="http://schemas.microsoft.com/office/drawing/2016/5/13/chartex" xmlns:cx8="http://schemas.microsoft.com/office/drawing/2016/5/14/chartex" xmlns:mc="http://schemas.openxmlformats.org/markup-compatibility/2006" xmlns:aink="http://schemas.microsoft.com/office/drawing/2016/ink" xmlns:am3d="http://schemas.microsoft.com/office/drawing/2017/model3d" xmlns:o="urn:schemas-microsoft-com:office:office" xmlns:r="http://schemas.openxmlformats.org/officeDocument/2006/relationships" xmlns:m="http://schemas.openxmlformats.org/officeDocument/2006/math" xmlns:v="urn:schemas-microsoft-com:vml" xmlns:wp14="http://schemas.microsoft.com/office/word/2010/wordprocessingDrawing" xmlns:wp="http://schemas.openxmlformats.org/drawingml/2006/wordprocessingDrawing" xmlns:w10="urn:schemas-microsoft-com:office:word" xmlns:w="http://schemas.openxmlformats.org/wordprocessingml/2006/main" xmlns:w14="http://schemas.microsoft.com/office/word/2010/wordml" xmlns:w15="http://schemas.microsoft.com/office/word/2012/wordml" xmlns:w16cex="http://schemas.microsoft.com/office/word/2018/wordml/cex" xmlns:w16cid="http://schemas.microsoft.com/office/word/2016/wordml/cid" xmlns:w16="http://schemas.microsoft.com/office/word/2018/wordml" xmlns:w16sdtdh="http://schemas.microsoft.com/office/word/2020/wordml/sdtdatahash" xmlns:w16se="http://schemas.microsoft.com/office/word/2015/wordml/symex" xmlns:wpg="http://schemas.microsoft.com/office/word/2010/wordprocessingGroup" xmlns:wpi="http://schemas.microsoft.com/office/word/2010/wordprocessingInk" xmlns:wne="http://schemas.microsoft.com/office/word/2006/wordml" xmlns:wps="http://schemas.microsoft.com/office/word/2010/wordprocessingShape" mc:Ignorable="w14 w15 w16se w16cid w16 w16cex w16sdtdh wp14">
+<w:numbering xmlns:wpc="http://schemas.microsoft.com/office/word/2010/wordprocessingCanvas" xmlns:cx="http://schemas.microsoft.com/office/drawing/2014/chartex" xmlns:cx1="http://schemas.microsoft.com/office/drawing/2015/9/8/chartex" xmlns:cx2="http://schemas.microsoft.com/office/drawing/2015/10/21/chartex" xmlns:cx3="http://schemas.microsoft.com/office/drawing/2016/5/9/chartex" xmlns:cx4="http://schemas.microsoft.com/office/drawing/2016/5/10/chartex" xmlns:cx5="http://schemas.microsoft.com/office/drawing/2016/5/11/chartex" xmlns:cx6="http://schemas.microsoft.com/office/drawing/2016/5/12/chartex" xmlns:cx7="http://schemas.microsoft.com/office/drawing/2016/5/13/chartex" xmlns:cx8="http://schemas.microsoft.com/office/drawing/2016/5/14/chartex" xmlns:mc="http://schemas.openxmlformats.org/markup-compatibility/2006" xmlns:aink="http://schemas.microsoft.com/office/drawing/2016/ink" xmlns:am3d="http://schemas.microsoft.com/office/drawing/2017/model3d" xmlns:o="urn:schemas-microsoft-com:office:office" xmlns:oel="http://schemas.microsoft.com/office/2019/extlst" xmlns:r="http://schemas.openxmlformats.org/officeDocument/2006/relationships" xmlns:m="http://schemas.openxmlformats.org/officeDocument/2006/math" xmlns:v="urn:schemas-microsoft-com:vml" xmlns:wp14="http://schemas.microsoft.com/office/word/2010/wordprocessingDrawing" xmlns:wp="http://schemas.openxmlformats.org/drawingml/2006/wordprocessingDrawing" xmlns:w10="urn:schemas-microsoft-com:office:word" xmlns:w="http://schemas.openxmlformats.org/wordprocessingml/2006/main" xmlns:w14="http://schemas.microsoft.com/office/word/2010/wordml" xmlns:w15="http://schemas.microsoft.com/office/word/2012/wordml" xmlns:w16cex="http://schemas.microsoft.com/office/word/2018/wordml/cex" xmlns:w16cid="http://schemas.microsoft.com/office/word/2016/wordml/cid" xmlns:w16="http://schemas.microsoft.com/office/word/2018/wordml" xmlns:w16sdtdh="http://schemas.microsoft.com/office/word/2020/wordml/sdtdatahash" xmlns:w16se="http://schemas.microsoft.com/office/word/2015/wordml/symex" xmlns:wpg="http://schemas.microsoft.com/office/word/2010/wordprocessingGroup" xmlns:wpi="http://schemas.microsoft.com/office/word/2010/wordprocessingInk" xmlns:wne="http://schemas.microsoft.com/office/word/2006/wordml" xmlns:wps="http://schemas.microsoft.com/office/word/2010/wordprocessingShape" mc:Ignorable="w14 w15 w16se w16cid w16 w16cex w16sdtdh wp14">
   <w:abstractNum w:abstractNumId="0" w15:restartNumberingAfterBreak="0">
     <w:nsid w:val="FFFFFF89"/>
     <w:multiLevelType w:val="singleLevel"/>
@@ -13484,160 +13548,160 @@
       </w:rPr>
     </w:lvl>
   </w:abstractNum>
-  <w:num w:numId="1">
+  <w:num w:numId="1" w16cid:durableId="869227661">
     <w:abstractNumId w:val="15"/>
   </w:num>
-  <w:num w:numId="2">
+  <w:num w:numId="2" w16cid:durableId="1309558575">
     <w:abstractNumId w:val="6"/>
   </w:num>
-  <w:num w:numId="3">
+  <w:num w:numId="3" w16cid:durableId="2057388478">
     <w:abstractNumId w:val="28"/>
   </w:num>
-  <w:num w:numId="4">
+  <w:num w:numId="4" w16cid:durableId="1312179422">
     <w:abstractNumId w:val="40"/>
   </w:num>
-  <w:num w:numId="5">
+  <w:num w:numId="5" w16cid:durableId="1737891832">
     <w:abstractNumId w:val="19"/>
   </w:num>
-  <w:num w:numId="6">
+  <w:num w:numId="6" w16cid:durableId="184710274">
     <w:abstractNumId w:val="11"/>
   </w:num>
-  <w:num w:numId="7">
+  <w:num w:numId="7" w16cid:durableId="575631823">
     <w:abstractNumId w:val="2"/>
   </w:num>
-  <w:num w:numId="8">
+  <w:num w:numId="8" w16cid:durableId="1060594687">
     <w:abstractNumId w:val="26"/>
   </w:num>
-  <w:num w:numId="9">
+  <w:num w:numId="9" w16cid:durableId="940911073">
     <w:abstractNumId w:val="24"/>
   </w:num>
-  <w:num w:numId="10">
+  <w:num w:numId="10" w16cid:durableId="35930414">
     <w:abstractNumId w:val="29"/>
   </w:num>
-  <w:num w:numId="11">
+  <w:num w:numId="11" w16cid:durableId="1466007332">
     <w:abstractNumId w:val="35"/>
   </w:num>
-  <w:num w:numId="12">
+  <w:num w:numId="12" w16cid:durableId="286473240">
     <w:abstractNumId w:val="7"/>
   </w:num>
-  <w:num w:numId="13">
+  <w:num w:numId="13" w16cid:durableId="1136336015">
     <w:abstractNumId w:val="12"/>
   </w:num>
-  <w:num w:numId="14">
+  <w:num w:numId="14" w16cid:durableId="311951928">
     <w:abstractNumId w:val="14"/>
   </w:num>
-  <w:num w:numId="15">
+  <w:num w:numId="15" w16cid:durableId="206648810">
     <w:abstractNumId w:val="36"/>
   </w:num>
-  <w:num w:numId="16">
+  <w:num w:numId="16" w16cid:durableId="238096302">
     <w:abstractNumId w:val="13"/>
   </w:num>
-  <w:num w:numId="17">
+  <w:num w:numId="17" w16cid:durableId="1904876572">
     <w:abstractNumId w:val="10"/>
   </w:num>
-  <w:num w:numId="18">
+  <w:num w:numId="18" w16cid:durableId="1312828359">
     <w:abstractNumId w:val="9"/>
   </w:num>
-  <w:num w:numId="19">
+  <w:num w:numId="19" w16cid:durableId="1448886676">
     <w:abstractNumId w:val="1"/>
   </w:num>
-  <w:num w:numId="20">
+  <w:num w:numId="20" w16cid:durableId="178741112">
     <w:abstractNumId w:val="25"/>
   </w:num>
-  <w:num w:numId="21">
+  <w:num w:numId="21" w16cid:durableId="770734571">
     <w:abstractNumId w:val="20"/>
   </w:num>
-  <w:num w:numId="22">
+  <w:num w:numId="22" w16cid:durableId="1728526107">
     <w:abstractNumId w:val="5"/>
   </w:num>
-  <w:num w:numId="23">
+  <w:num w:numId="23" w16cid:durableId="1990132335">
     <w:abstractNumId w:val="22"/>
   </w:num>
-  <w:num w:numId="24">
+  <w:num w:numId="24" w16cid:durableId="741174112">
     <w:abstractNumId w:val="30"/>
   </w:num>
-  <w:num w:numId="25">
+  <w:num w:numId="25" w16cid:durableId="1123309656">
     <w:abstractNumId w:val="8"/>
   </w:num>
-  <w:num w:numId="26">
+  <w:num w:numId="26" w16cid:durableId="1470589718">
     <w:abstractNumId w:val="41"/>
   </w:num>
-  <w:num w:numId="27">
+  <w:num w:numId="27" w16cid:durableId="1943879050">
     <w:abstractNumId w:val="17"/>
   </w:num>
-  <w:num w:numId="28">
+  <w:num w:numId="28" w16cid:durableId="802119198">
     <w:abstractNumId w:val="3"/>
   </w:num>
-  <w:num w:numId="29">
+  <w:num w:numId="29" w16cid:durableId="95637354">
     <w:abstractNumId w:val="17"/>
     <w:lvlOverride w:ilvl="0">
       <w:startOverride w:val="1"/>
     </w:lvlOverride>
   </w:num>
-  <w:num w:numId="30">
+  <w:num w:numId="30" w16cid:durableId="17049198">
     <w:abstractNumId w:val="16"/>
   </w:num>
-  <w:num w:numId="31">
+  <w:num w:numId="31" w16cid:durableId="1514297223">
     <w:abstractNumId w:val="17"/>
     <w:lvlOverride w:ilvl="0">
       <w:startOverride w:val="1"/>
     </w:lvlOverride>
   </w:num>
-  <w:num w:numId="32">
+  <w:num w:numId="32" w16cid:durableId="593513930">
     <w:abstractNumId w:val="39"/>
   </w:num>
-  <w:num w:numId="33">
+  <w:num w:numId="33" w16cid:durableId="2047366862">
     <w:abstractNumId w:val="17"/>
     <w:lvlOverride w:ilvl="0">
       <w:startOverride w:val="1"/>
     </w:lvlOverride>
   </w:num>
-  <w:num w:numId="34">
+  <w:num w:numId="34" w16cid:durableId="2093163689">
     <w:abstractNumId w:val="23"/>
   </w:num>
-  <w:num w:numId="35">
+  <w:num w:numId="35" w16cid:durableId="584189496">
     <w:abstractNumId w:val="17"/>
     <w:lvlOverride w:ilvl="0">
       <w:startOverride w:val="1"/>
     </w:lvlOverride>
   </w:num>
-  <w:num w:numId="36">
+  <w:num w:numId="36" w16cid:durableId="555169543">
     <w:abstractNumId w:val="27"/>
   </w:num>
-  <w:num w:numId="37">
+  <w:num w:numId="37" w16cid:durableId="1233925426">
     <w:abstractNumId w:val="17"/>
     <w:lvlOverride w:ilvl="0">
       <w:startOverride w:val="1"/>
     </w:lvlOverride>
   </w:num>
-  <w:num w:numId="38">
+  <w:num w:numId="38" w16cid:durableId="1239831297">
     <w:abstractNumId w:val="4"/>
   </w:num>
-  <w:num w:numId="39">
+  <w:num w:numId="39" w16cid:durableId="144859626">
     <w:abstractNumId w:val="31"/>
   </w:num>
-  <w:num w:numId="40">
+  <w:num w:numId="40" w16cid:durableId="118189893">
     <w:abstractNumId w:val="0"/>
   </w:num>
-  <w:num w:numId="41">
+  <w:num w:numId="41" w16cid:durableId="300120047">
     <w:abstractNumId w:val="32"/>
   </w:num>
-  <w:num w:numId="42">
+  <w:num w:numId="42" w16cid:durableId="126168604">
     <w:abstractNumId w:val="18"/>
   </w:num>
-  <w:num w:numId="43">
+  <w:num w:numId="43" w16cid:durableId="1634754838">
     <w:abstractNumId w:val="37"/>
   </w:num>
-  <w:num w:numId="44">
+  <w:num w:numId="44" w16cid:durableId="977032482">
     <w:abstractNumId w:val="34"/>
   </w:num>
-  <w:num w:numId="45">
+  <w:num w:numId="45" w16cid:durableId="932006700">
     <w:abstractNumId w:val="33"/>
   </w:num>
-  <w:num w:numId="46">
+  <w:num w:numId="46" w16cid:durableId="315956275">
     <w:abstractNumId w:val="21"/>
   </w:num>
-  <w:num w:numId="47">
+  <w:num w:numId="47" w16cid:durableId="987590222">
     <w:abstractNumId w:val="38"/>
   </w:num>
 </w:numbering>

</xml_diff>